<commit_message>
i think it all
</commit_message>
<xml_diff>
--- a/max FGitrus.docx
+++ b/max FGitrus.docx
@@ -1588,8 +1588,6 @@
         </w:rPr>
         <w:t>/4</w:t>
       </w:r>
-      <w:bookmarkStart w:id="0" w:name="_GoBack"/>
-      <w:bookmarkEnd w:id="0"/>
     </w:p>
     <w:p>
       <w:pPr>
@@ -13409,6 +13407,151 @@
           <w:szCs w:val="28"/>
           <w:vertAlign w:val="subscript"/>
         </w:rPr>
+        <w:t>4</w:t>
+      </w:r>
+      <w:r>
+        <w:rPr>
+          <w:rFonts w:ascii="Consolas" w:hAnsi="Consolas" w:cs="Consolas"/>
+          <w:sz w:val="28"/>
+          <w:szCs w:val="28"/>
+        </w:rPr>
+        <w:tab/>
+      </w:r>
+      <w:r>
+        <w:rPr>
+          <w:rFonts w:ascii="Consolas" w:hAnsi="Consolas" w:cs="Consolas"/>
+          <w:sz w:val="28"/>
+          <w:szCs w:val="28"/>
+        </w:rPr>
+        <w:tab/>
+      </w:r>
+      <w:r>
+        <w:rPr>
+          <w:rFonts w:ascii="Consolas" w:hAnsi="Consolas" w:cs="Consolas"/>
+          <w:sz w:val="28"/>
+          <w:szCs w:val="28"/>
+          <w:lang w:val="en-US"/>
+        </w:rPr>
+        <w:t>max</w:t>
+      </w:r>
+      <w:r>
+        <w:rPr>
+          <w:rFonts w:ascii="Consolas" w:hAnsi="Consolas" w:cs="Consolas"/>
+          <w:sz w:val="28"/>
+          <w:szCs w:val="28"/>
+        </w:rPr>
+        <w:t xml:space="preserve"> </w:t>
+      </w:r>
+      <w:r>
+        <w:rPr>
+          <w:rFonts w:ascii="Consolas" w:hAnsi="Consolas" w:cs="Consolas"/>
+          <w:sz w:val="28"/>
+          <w:szCs w:val="28"/>
+        </w:rPr>
+        <w:t>ϕ</w:t>
+      </w:r>
+      <w:r>
+        <w:rPr>
+          <w:rFonts w:ascii="Consolas" w:hAnsi="Consolas" w:cs="Consolas"/>
+          <w:sz w:val="28"/>
+          <w:szCs w:val="28"/>
+        </w:rPr>
+        <w:t xml:space="preserve"> = 2</w:t>
+      </w:r>
+      <w:r>
+        <w:rPr>
+          <w:rFonts w:ascii="Consolas" w:hAnsi="Consolas" w:cs="Consolas"/>
+          <w:sz w:val="28"/>
+          <w:szCs w:val="28"/>
+          <w:lang w:val="en-US"/>
+        </w:rPr>
+        <w:t>y</w:t>
+      </w:r>
+      <w:r>
+        <w:rPr>
+          <w:rFonts w:ascii="Consolas" w:hAnsi="Consolas" w:cs="Consolas"/>
+          <w:sz w:val="28"/>
+          <w:szCs w:val="28"/>
+          <w:vertAlign w:val="subscript"/>
+        </w:rPr>
+        <w:t xml:space="preserve">1 </w:t>
+      </w:r>
+      <w:r>
+        <w:rPr>
+          <w:rFonts w:ascii="Consolas" w:hAnsi="Consolas" w:cs="Consolas"/>
+          <w:sz w:val="28"/>
+          <w:szCs w:val="28"/>
+        </w:rPr>
+        <w:t>– 6</w:t>
+      </w:r>
+      <w:r>
+        <w:rPr>
+          <w:rFonts w:ascii="Consolas" w:hAnsi="Consolas" w:cs="Consolas"/>
+          <w:sz w:val="28"/>
+          <w:szCs w:val="28"/>
+          <w:lang w:val="en-US"/>
+        </w:rPr>
+        <w:t>y</w:t>
+      </w:r>
+      <w:r>
+        <w:rPr>
+          <w:rFonts w:ascii="Consolas" w:hAnsi="Consolas" w:cs="Consolas"/>
+          <w:sz w:val="28"/>
+          <w:szCs w:val="28"/>
+          <w:vertAlign w:val="subscript"/>
+        </w:rPr>
+        <w:t xml:space="preserve">2  </w:t>
+      </w:r>
+      <w:r>
+        <w:rPr>
+          <w:rFonts w:ascii="Consolas" w:hAnsi="Consolas" w:cs="Consolas"/>
+          <w:sz w:val="28"/>
+          <w:szCs w:val="28"/>
+        </w:rPr>
+        <w:t>– 8</w:t>
+      </w:r>
+      <w:r>
+        <w:rPr>
+          <w:rFonts w:ascii="Consolas" w:hAnsi="Consolas" w:cs="Consolas"/>
+          <w:sz w:val="28"/>
+          <w:szCs w:val="28"/>
+          <w:lang w:val="en-US"/>
+        </w:rPr>
+        <w:t>y</w:t>
+      </w:r>
+      <w:r>
+        <w:rPr>
+          <w:rFonts w:ascii="Consolas" w:hAnsi="Consolas" w:cs="Consolas"/>
+          <w:sz w:val="28"/>
+          <w:szCs w:val="28"/>
+          <w:vertAlign w:val="subscript"/>
+        </w:rPr>
+        <w:t xml:space="preserve">3 </w:t>
+      </w:r>
+      <w:r>
+        <w:rPr>
+          <w:rFonts w:ascii="Consolas" w:hAnsi="Consolas" w:cs="Consolas"/>
+          <w:sz w:val="28"/>
+          <w:szCs w:val="28"/>
+        </w:rPr>
+        <w:t>– 12</w:t>
+      </w:r>
+      <w:r>
+        <w:rPr>
+          <w:rFonts w:ascii="Consolas" w:hAnsi="Consolas" w:cs="Consolas"/>
+          <w:sz w:val="28"/>
+          <w:szCs w:val="28"/>
+          <w:lang w:val="en-US"/>
+        </w:rPr>
+        <w:t>y</w:t>
+      </w:r>
+      <w:r>
+        <w:rPr>
+          <w:rFonts w:ascii="Consolas" w:hAnsi="Consolas" w:cs="Consolas"/>
+          <w:sz w:val="28"/>
+          <w:szCs w:val="28"/>
+          <w:vertAlign w:val="subscript"/>
+        </w:rPr>
         <w:t xml:space="preserve">4 </w:t>
       </w:r>
     </w:p>
@@ -13551,6 +13694,228 @@
         </w:rPr>
         <w:t>≤ -1</w:t>
       </w:r>
+      <w:r>
+        <w:rPr>
+          <w:rFonts w:ascii="Consolas" w:hAnsi="Consolas" w:cs="Consolas"/>
+          <w:sz w:val="28"/>
+          <w:szCs w:val="28"/>
+        </w:rPr>
+        <w:tab/>
+      </w:r>
+      <w:r>
+        <w:rPr>
+          <w:rFonts w:ascii="Consolas" w:hAnsi="Consolas" w:cs="Consolas"/>
+          <w:sz w:val="28"/>
+          <w:szCs w:val="28"/>
+        </w:rPr>
+        <w:tab/>
+      </w:r>
+      <w:r>
+        <w:rPr>
+          <w:rFonts w:ascii="Consolas" w:hAnsi="Consolas" w:cs="Consolas"/>
+          <w:sz w:val="28"/>
+          <w:szCs w:val="28"/>
+        </w:rPr>
+        <w:tab/>
+      </w:r>
+      <w:r>
+        <w:rPr>
+          <w:rFonts w:ascii="Consolas" w:hAnsi="Consolas" w:cs="Consolas"/>
+          <w:sz w:val="28"/>
+          <w:szCs w:val="28"/>
+        </w:rPr>
+        <w:tab/>
+        <w:t>-</w:t>
+      </w:r>
+      <w:r>
+        <w:rPr>
+          <w:rFonts w:ascii="Consolas" w:hAnsi="Consolas" w:cs="Consolas"/>
+          <w:sz w:val="28"/>
+          <w:szCs w:val="28"/>
+          <w:lang w:val="en-US"/>
+        </w:rPr>
+        <w:t>y</w:t>
+      </w:r>
+      <w:r>
+        <w:rPr>
+          <w:rFonts w:ascii="Consolas" w:hAnsi="Consolas" w:cs="Consolas"/>
+          <w:sz w:val="28"/>
+          <w:szCs w:val="28"/>
+          <w:vertAlign w:val="subscript"/>
+        </w:rPr>
+        <w:t xml:space="preserve">1 </w:t>
+      </w:r>
+      <w:r>
+        <w:rPr>
+          <w:rFonts w:ascii="Consolas" w:hAnsi="Consolas" w:cs="Consolas"/>
+          <w:sz w:val="28"/>
+          <w:szCs w:val="28"/>
+          <w:vertAlign w:val="subscript"/>
+        </w:rPr>
+        <w:t xml:space="preserve"> </w:t>
+      </w:r>
+      <w:r>
+        <w:rPr>
+          <w:rFonts w:ascii="Consolas" w:hAnsi="Consolas" w:cs="Consolas"/>
+          <w:sz w:val="28"/>
+          <w:szCs w:val="28"/>
+        </w:rPr>
+        <w:t xml:space="preserve">+ </w:t>
+      </w:r>
+      <w:r>
+        <w:rPr>
+          <w:rFonts w:ascii="Consolas" w:hAnsi="Consolas" w:cs="Consolas"/>
+          <w:sz w:val="28"/>
+          <w:szCs w:val="28"/>
+        </w:rPr>
+        <w:t xml:space="preserve"> </w:t>
+      </w:r>
+      <w:r>
+        <w:rPr>
+          <w:rFonts w:ascii="Consolas" w:hAnsi="Consolas" w:cs="Consolas"/>
+          <w:sz w:val="28"/>
+          <w:szCs w:val="28"/>
+          <w:lang w:val="en-US"/>
+        </w:rPr>
+        <w:t>y</w:t>
+      </w:r>
+      <w:r>
+        <w:rPr>
+          <w:rFonts w:ascii="Consolas" w:hAnsi="Consolas" w:cs="Consolas"/>
+          <w:sz w:val="28"/>
+          <w:szCs w:val="28"/>
+          <w:vertAlign w:val="subscript"/>
+        </w:rPr>
+        <w:t xml:space="preserve">2  </w:t>
+      </w:r>
+      <w:r>
+        <w:rPr>
+          <w:rFonts w:ascii="Consolas" w:hAnsi="Consolas" w:cs="Consolas"/>
+          <w:sz w:val="28"/>
+          <w:szCs w:val="28"/>
+        </w:rPr>
+        <w:t>-</w:t>
+      </w:r>
+      <w:r>
+        <w:rPr>
+          <w:rFonts w:ascii="Consolas" w:hAnsi="Consolas" w:cs="Consolas"/>
+          <w:sz w:val="28"/>
+          <w:szCs w:val="28"/>
+        </w:rPr>
+        <w:t xml:space="preserve"> </w:t>
+      </w:r>
+      <w:r>
+        <w:rPr>
+          <w:rFonts w:ascii="Consolas" w:hAnsi="Consolas" w:cs="Consolas"/>
+          <w:sz w:val="28"/>
+          <w:szCs w:val="28"/>
+          <w:vertAlign w:val="subscript"/>
+        </w:rPr>
+        <w:t xml:space="preserve"> </w:t>
+      </w:r>
+      <w:r>
+        <w:rPr>
+          <w:rFonts w:ascii="Consolas" w:hAnsi="Consolas" w:cs="Consolas"/>
+          <w:sz w:val="28"/>
+          <w:szCs w:val="28"/>
+          <w:lang w:val="en-US"/>
+        </w:rPr>
+        <w:t>y</w:t>
+      </w:r>
+      <w:r>
+        <w:rPr>
+          <w:rFonts w:ascii="Consolas" w:hAnsi="Consolas" w:cs="Consolas"/>
+          <w:sz w:val="28"/>
+          <w:szCs w:val="28"/>
+          <w:vertAlign w:val="subscript"/>
+        </w:rPr>
+        <w:t>3</w:t>
+      </w:r>
+      <w:r>
+        <w:rPr>
+          <w:rFonts w:ascii="Consolas" w:hAnsi="Consolas" w:cs="Consolas"/>
+          <w:sz w:val="28"/>
+          <w:szCs w:val="28"/>
+        </w:rPr>
+        <w:t xml:space="preserve"> +</w:t>
+      </w:r>
+      <w:r>
+        <w:rPr>
+          <w:rFonts w:ascii="Consolas" w:hAnsi="Consolas" w:cs="Consolas"/>
+          <w:sz w:val="28"/>
+          <w:szCs w:val="28"/>
+        </w:rPr>
+        <w:t xml:space="preserve"> </w:t>
+      </w:r>
+      <w:r>
+        <w:rPr>
+          <w:rFonts w:ascii="Consolas" w:hAnsi="Consolas" w:cs="Consolas"/>
+          <w:sz w:val="28"/>
+          <w:szCs w:val="28"/>
+          <w:lang w:val="en-US"/>
+        </w:rPr>
+        <w:t>y</w:t>
+      </w:r>
+      <w:r>
+        <w:rPr>
+          <w:rFonts w:ascii="Consolas" w:hAnsi="Consolas" w:cs="Consolas"/>
+          <w:sz w:val="28"/>
+          <w:szCs w:val="28"/>
+          <w:vertAlign w:val="subscript"/>
+        </w:rPr>
+        <w:t>4</w:t>
+      </w:r>
+      <w:r>
+        <w:rPr>
+          <w:rFonts w:ascii="Consolas" w:hAnsi="Consolas" w:cs="Consolas"/>
+          <w:sz w:val="28"/>
+          <w:szCs w:val="28"/>
+          <w:vertAlign w:val="subscript"/>
+        </w:rPr>
+        <w:t xml:space="preserve"> </w:t>
+      </w:r>
+      <w:r>
+        <w:rPr>
+          <w:rFonts w:ascii="Consolas" w:hAnsi="Consolas" w:cs="Consolas"/>
+          <w:sz w:val="28"/>
+          <w:szCs w:val="28"/>
+        </w:rPr>
+        <w:t xml:space="preserve">– </w:t>
+      </w:r>
+      <w:r>
+        <w:rPr>
+          <w:rFonts w:ascii="Consolas" w:hAnsi="Consolas" w:cs="Consolas"/>
+          <w:sz w:val="28"/>
+          <w:szCs w:val="28"/>
+        </w:rPr>
+        <w:t>1</w:t>
+      </w:r>
+      <w:r>
+        <w:rPr>
+          <w:rFonts w:ascii="Consolas" w:hAnsi="Consolas" w:cs="Consolas"/>
+          <w:sz w:val="28"/>
+          <w:szCs w:val="28"/>
+        </w:rPr>
+        <w:t xml:space="preserve"> = </w:t>
+      </w:r>
+      <w:r>
+        <w:rPr>
+          <w:rFonts w:ascii="Consolas" w:hAnsi="Consolas" w:cs="Consolas"/>
+          <w:sz w:val="28"/>
+          <w:szCs w:val="28"/>
+          <w:lang w:val="en-US"/>
+        </w:rPr>
+        <w:t>y</w:t>
+      </w:r>
+      <w:r>
+        <w:rPr>
+          <w:rFonts w:ascii="Consolas" w:hAnsi="Consolas" w:cs="Consolas"/>
+          <w:sz w:val="28"/>
+          <w:szCs w:val="28"/>
+          <w:vertAlign w:val="subscript"/>
+        </w:rPr>
+        <w:t>5</w:t>
+      </w:r>
     </w:p>
     <w:p>
       <w:pPr>
@@ -13588,6 +13953,16 @@
           <w:szCs w:val="28"/>
           <w:lang w:val="en-US"/>
         </w:rPr>
+        <w:t xml:space="preserve"> +</w:t>
+      </w:r>
+      <w:proofErr w:type="gramEnd"/>
+      <w:r>
+        <w:rPr>
+          <w:rFonts w:ascii="Consolas" w:hAnsi="Consolas" w:cs="Consolas"/>
+          <w:sz w:val="28"/>
+          <w:szCs w:val="28"/>
+          <w:lang w:val="en-US"/>
+        </w:rPr>
         <w:t xml:space="preserve"> </w:t>
       </w:r>
       <w:r>
@@ -13595,16 +13970,7 @@
           <w:rFonts w:ascii="Consolas" w:hAnsi="Consolas" w:cs="Consolas"/>
           <w:sz w:val="28"/>
           <w:szCs w:val="28"/>
-          <w:lang w:val="en-US"/>
-        </w:rPr>
-        <w:t>+</w:t>
-      </w:r>
-      <w:proofErr w:type="gramEnd"/>
-      <w:r>
-        <w:rPr>
-          <w:rFonts w:ascii="Consolas" w:hAnsi="Consolas" w:cs="Consolas"/>
-          <w:sz w:val="28"/>
-          <w:szCs w:val="28"/>
+          <w:vertAlign w:val="subscript"/>
           <w:lang w:val="en-US"/>
         </w:rPr>
         <w:t xml:space="preserve"> </w:t>
@@ -13614,9 +13980,64 @@
           <w:rFonts w:ascii="Consolas" w:hAnsi="Consolas" w:cs="Consolas"/>
           <w:sz w:val="28"/>
           <w:szCs w:val="28"/>
+          <w:lang w:val="en-US"/>
+        </w:rPr>
+        <w:t>2</w:t>
+      </w:r>
+      <w:r>
+        <w:rPr>
+          <w:rFonts w:ascii="Consolas" w:hAnsi="Consolas" w:cs="Consolas"/>
+          <w:sz w:val="28"/>
+          <w:szCs w:val="28"/>
+          <w:lang w:val="en-US"/>
+        </w:rPr>
+        <w:t>y</w:t>
+      </w:r>
+      <w:r>
+        <w:rPr>
+          <w:rFonts w:ascii="Consolas" w:hAnsi="Consolas" w:cs="Consolas"/>
+          <w:sz w:val="28"/>
+          <w:szCs w:val="28"/>
           <w:vertAlign w:val="subscript"/>
           <w:lang w:val="en-US"/>
         </w:rPr>
+        <w:t>3</w:t>
+      </w:r>
+      <w:r>
+        <w:rPr>
+          <w:rFonts w:ascii="Consolas" w:hAnsi="Consolas" w:cs="Consolas"/>
+          <w:sz w:val="28"/>
+          <w:szCs w:val="28"/>
+          <w:lang w:val="en-US"/>
+        </w:rPr>
+        <w:t xml:space="preserve"> – 2</w:t>
+      </w:r>
+      <w:r>
+        <w:rPr>
+          <w:rFonts w:ascii="Consolas" w:hAnsi="Consolas" w:cs="Consolas"/>
+          <w:sz w:val="28"/>
+          <w:szCs w:val="28"/>
+          <w:lang w:val="en-US"/>
+        </w:rPr>
+        <w:t>y</w:t>
+      </w:r>
+      <w:r>
+        <w:rPr>
+          <w:rFonts w:ascii="Consolas" w:hAnsi="Consolas" w:cs="Consolas"/>
+          <w:sz w:val="28"/>
+          <w:szCs w:val="28"/>
+          <w:vertAlign w:val="subscript"/>
+          <w:lang w:val="en-US"/>
+        </w:rPr>
+        <w:t>4</w:t>
+      </w:r>
+      <w:r>
+        <w:rPr>
+          <w:rFonts w:ascii="Consolas" w:hAnsi="Consolas" w:cs="Consolas"/>
+          <w:sz w:val="28"/>
+          <w:szCs w:val="28"/>
+          <w:lang w:val="en-US"/>
+        </w:rPr>
         <w:t xml:space="preserve"> </w:t>
       </w:r>
       <w:r>
@@ -13626,6 +14047,108 @@
           <w:szCs w:val="28"/>
           <w:lang w:val="en-US"/>
         </w:rPr>
+        <w:t>≤ -1</w:t>
+      </w:r>
+      <w:r>
+        <w:rPr>
+          <w:rFonts w:ascii="Consolas" w:hAnsi="Consolas" w:cs="Consolas"/>
+          <w:sz w:val="28"/>
+          <w:szCs w:val="28"/>
+          <w:lang w:val="en-US"/>
+        </w:rPr>
+        <w:tab/>
+      </w:r>
+      <w:r>
+        <w:rPr>
+          <w:rFonts w:ascii="Consolas" w:hAnsi="Consolas" w:cs="Consolas"/>
+          <w:sz w:val="28"/>
+          <w:szCs w:val="28"/>
+          <w:lang w:val="en-US"/>
+        </w:rPr>
+        <w:tab/>
+      </w:r>
+      <w:r>
+        <w:rPr>
+          <w:rFonts w:ascii="Consolas" w:hAnsi="Consolas" w:cs="Consolas"/>
+          <w:sz w:val="28"/>
+          <w:szCs w:val="28"/>
+          <w:lang w:val="en-US"/>
+        </w:rPr>
+        <w:tab/>
+      </w:r>
+      <w:r>
+        <w:rPr>
+          <w:rFonts w:ascii="Consolas" w:hAnsi="Consolas" w:cs="Consolas"/>
+          <w:sz w:val="28"/>
+          <w:szCs w:val="28"/>
+          <w:lang w:val="en-US"/>
+        </w:rPr>
+        <w:tab/>
+        <w:t>-</w:t>
+      </w:r>
+      <w:r>
+        <w:rPr>
+          <w:rFonts w:ascii="Consolas" w:hAnsi="Consolas" w:cs="Consolas"/>
+          <w:sz w:val="28"/>
+          <w:szCs w:val="28"/>
+          <w:lang w:val="en-US"/>
+        </w:rPr>
+        <w:t>y</w:t>
+      </w:r>
+      <w:r>
+        <w:rPr>
+          <w:rFonts w:ascii="Consolas" w:hAnsi="Consolas" w:cs="Consolas"/>
+          <w:sz w:val="28"/>
+          <w:szCs w:val="28"/>
+          <w:vertAlign w:val="subscript"/>
+          <w:lang w:val="en-US"/>
+        </w:rPr>
+        <w:t xml:space="preserve">1 </w:t>
+      </w:r>
+      <w:r>
+        <w:rPr>
+          <w:rFonts w:ascii="Consolas" w:hAnsi="Consolas" w:cs="Consolas"/>
+          <w:sz w:val="28"/>
+          <w:szCs w:val="28"/>
+          <w:lang w:val="en-US"/>
+        </w:rPr>
+        <w:t xml:space="preserve"> </w:t>
+      </w:r>
+      <w:r>
+        <w:rPr>
+          <w:rFonts w:ascii="Consolas" w:hAnsi="Consolas" w:cs="Consolas"/>
+          <w:sz w:val="28"/>
+          <w:szCs w:val="28"/>
+          <w:lang w:val="en-US"/>
+        </w:rPr>
+        <w:t>-</w:t>
+      </w:r>
+      <w:r>
+        <w:rPr>
+          <w:rFonts w:ascii="Consolas" w:hAnsi="Consolas" w:cs="Consolas"/>
+          <w:sz w:val="28"/>
+          <w:szCs w:val="28"/>
+          <w:lang w:val="en-US"/>
+        </w:rPr>
+        <w:t xml:space="preserve"> </w:t>
+      </w:r>
+      <w:r>
+        <w:rPr>
+          <w:rFonts w:ascii="Consolas" w:hAnsi="Consolas" w:cs="Consolas"/>
+          <w:sz w:val="28"/>
+          <w:szCs w:val="28"/>
+          <w:vertAlign w:val="subscript"/>
+          <w:lang w:val="en-US"/>
+        </w:rPr>
+        <w:t xml:space="preserve"> </w:t>
+      </w:r>
+      <w:r>
+        <w:rPr>
+          <w:rFonts w:ascii="Consolas" w:hAnsi="Consolas" w:cs="Consolas"/>
+          <w:sz w:val="28"/>
+          <w:szCs w:val="28"/>
+          <w:lang w:val="en-US"/>
+        </w:rPr>
         <w:t>2</w:t>
       </w:r>
       <w:r>
@@ -13654,25 +14177,25 @@
           <w:szCs w:val="28"/>
           <w:lang w:val="en-US"/>
         </w:rPr>
-        <w:t xml:space="preserve"> –</w:t>
-      </w:r>
-      <w:r>
-        <w:rPr>
-          <w:rFonts w:ascii="Consolas" w:hAnsi="Consolas" w:cs="Consolas"/>
-          <w:sz w:val="28"/>
-          <w:szCs w:val="28"/>
-          <w:lang w:val="en-US"/>
-        </w:rPr>
-        <w:t xml:space="preserve"> </w:t>
-      </w:r>
-      <w:r>
-        <w:rPr>
-          <w:rFonts w:ascii="Consolas" w:hAnsi="Consolas" w:cs="Consolas"/>
-          <w:sz w:val="28"/>
-          <w:szCs w:val="28"/>
-          <w:lang w:val="en-US"/>
-        </w:rPr>
-        <w:t>2y</w:t>
+        <w:t xml:space="preserve"> +</w:t>
+      </w:r>
+      <w:r>
+        <w:rPr>
+          <w:rFonts w:ascii="Consolas" w:hAnsi="Consolas" w:cs="Consolas"/>
+          <w:sz w:val="28"/>
+          <w:szCs w:val="28"/>
+          <w:lang w:val="en-US"/>
+        </w:rPr>
+        <w:t xml:space="preserve"> 2</w:t>
+      </w:r>
+      <w:r>
+        <w:rPr>
+          <w:rFonts w:ascii="Consolas" w:hAnsi="Consolas" w:cs="Consolas"/>
+          <w:sz w:val="28"/>
+          <w:szCs w:val="28"/>
+          <w:lang w:val="en-US"/>
+        </w:rPr>
+        <w:t>y</w:t>
       </w:r>
       <w:r>
         <w:rPr>
@@ -13691,25 +14214,35 @@
           <w:szCs w:val="28"/>
           <w:lang w:val="en-US"/>
         </w:rPr>
-        <w:t xml:space="preserve"> </w:t>
-      </w:r>
-      <w:r>
-        <w:rPr>
-          <w:rFonts w:ascii="Consolas" w:hAnsi="Consolas" w:cs="Consolas"/>
-          <w:sz w:val="28"/>
-          <w:szCs w:val="28"/>
-          <w:lang w:val="en-US"/>
-        </w:rPr>
-        <w:t>≤ -</w:t>
-      </w:r>
-      <w:r>
-        <w:rPr>
-          <w:rFonts w:ascii="Consolas" w:hAnsi="Consolas" w:cs="Consolas"/>
-          <w:sz w:val="28"/>
-          <w:szCs w:val="28"/>
-          <w:lang w:val="en-US"/>
-        </w:rPr>
-        <w:t>1</w:t>
+        <w:t xml:space="preserve"> -1</w:t>
+      </w:r>
+      <w:r>
+        <w:rPr>
+          <w:rFonts w:ascii="Consolas" w:hAnsi="Consolas" w:cs="Consolas"/>
+          <w:sz w:val="28"/>
+          <w:szCs w:val="28"/>
+          <w:lang w:val="en-US"/>
+        </w:rPr>
+        <w:t xml:space="preserve"> = </w:t>
+      </w:r>
+      <w:r>
+        <w:rPr>
+          <w:rFonts w:ascii="Consolas" w:hAnsi="Consolas" w:cs="Consolas"/>
+          <w:sz w:val="28"/>
+          <w:szCs w:val="28"/>
+          <w:lang w:val="en-US"/>
+        </w:rPr>
+        <w:t>y</w:t>
+      </w:r>
+      <w:r>
+        <w:rPr>
+          <w:rFonts w:ascii="Consolas" w:hAnsi="Consolas" w:cs="Consolas"/>
+          <w:sz w:val="28"/>
+          <w:szCs w:val="28"/>
+          <w:vertAlign w:val="subscript"/>
+          <w:lang w:val="en-US"/>
+        </w:rPr>
+        <w:t>6</w:t>
       </w:r>
     </w:p>
     <w:p>
@@ -13718,7 +14251,6 @@
           <w:rFonts w:ascii="Consolas" w:hAnsi="Consolas" w:cs="Consolas"/>
           <w:sz w:val="28"/>
           <w:szCs w:val="28"/>
-          <w:lang w:val="en-US"/>
         </w:rPr>
       </w:pPr>
       <w:proofErr w:type="spellStart"/>
@@ -13801,16 +14333,6 @@
         </w:rPr>
         <w:t>)</w:t>
       </w:r>
-    </w:p>
-    <w:p>
-      <w:pPr>
-        <w:rPr>
-          <w:rFonts w:ascii="Consolas" w:hAnsi="Consolas" w:cs="Consolas"/>
-          <w:sz w:val="24"/>
-          <w:szCs w:val="24"/>
-          <w:lang w:val="en-US"/>
-        </w:rPr>
-      </w:pPr>
       <w:r>
         <w:rPr>
           <w:rFonts w:ascii="Consolas" w:hAnsi="Consolas" w:cs="Consolas"/>
@@ -13819,22 +14341,144 @@
           <w:lang w:val="en-US"/>
         </w:rPr>
         <w:tab/>
+      </w:r>
+      <w:r>
+        <w:rPr>
+          <w:rFonts w:ascii="Consolas" w:hAnsi="Consolas" w:cs="Consolas"/>
+          <w:sz w:val="28"/>
+          <w:szCs w:val="28"/>
+          <w:lang w:val="en-US"/>
+        </w:rPr>
+        <w:tab/>
+      </w:r>
+      <w:r>
+        <w:rPr>
+          <w:rFonts w:ascii="Consolas" w:hAnsi="Consolas" w:cs="Consolas"/>
+          <w:sz w:val="28"/>
+          <w:szCs w:val="28"/>
+          <w:lang w:val="en-US"/>
+        </w:rPr>
+        <w:tab/>
+      </w:r>
+      <w:r>
+        <w:rPr>
+          <w:rFonts w:ascii="Consolas" w:hAnsi="Consolas" w:cs="Consolas"/>
+          <w:sz w:val="28"/>
+          <w:szCs w:val="28"/>
+          <w:lang w:val="en-US"/>
+        </w:rPr>
+        <w:tab/>
+      </w:r>
+      <w:r>
+        <w:rPr>
+          <w:rFonts w:ascii="Consolas" w:hAnsi="Consolas" w:cs="Consolas"/>
+          <w:sz w:val="28"/>
+          <w:szCs w:val="28"/>
+          <w:lang w:val="en-US"/>
+        </w:rPr>
+        <w:tab/>
+      </w:r>
+      <w:r>
+        <w:rPr>
+          <w:rFonts w:ascii="Consolas" w:hAnsi="Consolas" w:cs="Consolas"/>
+          <w:sz w:val="28"/>
+          <w:szCs w:val="28"/>
+        </w:rPr>
+        <w:t xml:space="preserve"> </w:t>
+      </w:r>
+      <w:proofErr w:type="spellStart"/>
+      <w:r>
+        <w:rPr>
+          <w:rFonts w:ascii="Consolas" w:hAnsi="Consolas" w:cs="Consolas"/>
+          <w:sz w:val="28"/>
+          <w:szCs w:val="28"/>
+          <w:lang w:val="en-US"/>
+        </w:rPr>
+        <w:t>y</w:t>
+      </w:r>
+      <w:r>
+        <w:rPr>
+          <w:rFonts w:ascii="Consolas" w:hAnsi="Consolas" w:cs="Consolas"/>
+          <w:sz w:val="28"/>
+          <w:szCs w:val="28"/>
+          <w:vertAlign w:val="subscript"/>
+          <w:lang w:val="en-US"/>
+        </w:rPr>
+        <w:t>i</w:t>
+      </w:r>
+      <w:proofErr w:type="spellEnd"/>
+      <w:r>
+        <w:rPr>
+          <w:rFonts w:ascii="Consolas" w:hAnsi="Consolas" w:cs="Consolas"/>
+          <w:sz w:val="28"/>
+          <w:szCs w:val="28"/>
+          <w:vertAlign w:val="subscript"/>
+          <w:lang w:val="en-US"/>
+        </w:rPr>
+        <w:t xml:space="preserve"> </w:t>
+      </w:r>
+      <w:r>
+        <w:rPr>
+          <w:rFonts w:ascii="Consolas" w:hAnsi="Consolas" w:cs="Consolas"/>
+          <w:sz w:val="28"/>
+          <w:szCs w:val="28"/>
+          <w:lang w:val="en-US"/>
+        </w:rPr>
+        <w:t>≥ 0 (</w:t>
+      </w:r>
+      <w:proofErr w:type="spellStart"/>
+      <w:r>
+        <w:rPr>
+          <w:rFonts w:ascii="Consolas" w:hAnsi="Consolas" w:cs="Consolas"/>
+          <w:sz w:val="28"/>
+          <w:szCs w:val="28"/>
+          <w:lang w:val="en-US"/>
+        </w:rPr>
+        <w:t>i</w:t>
+      </w:r>
+      <w:proofErr w:type="spellEnd"/>
+      <w:r>
+        <w:rPr>
+          <w:rFonts w:ascii="Consolas" w:hAnsi="Consolas" w:cs="Consolas"/>
+          <w:sz w:val="28"/>
+          <w:szCs w:val="28"/>
+          <w:lang w:val="en-US"/>
+        </w:rPr>
+        <w:t>=1..</w:t>
+      </w:r>
+      <w:r>
+        <w:rPr>
+          <w:rFonts w:ascii="Consolas" w:hAnsi="Consolas" w:cs="Consolas"/>
+          <w:sz w:val="28"/>
+          <w:szCs w:val="28"/>
+        </w:rPr>
+        <w:t>6</w:t>
+      </w:r>
+      <w:r>
+        <w:rPr>
+          <w:rFonts w:ascii="Consolas" w:hAnsi="Consolas" w:cs="Consolas"/>
+          <w:sz w:val="28"/>
+          <w:szCs w:val="28"/>
+          <w:lang w:val="en-US"/>
+        </w:rPr>
+        <w:t>)</w:t>
       </w:r>
     </w:p>
     <w:tbl>
       <w:tblPr>
         <w:tblStyle w:val="a4"/>
+        <w:tblpPr w:leftFromText="180" w:rightFromText="180" w:vertAnchor="page" w:horzAnchor="margin" w:tblpY="12991"/>
         <w:tblW w:w="0" w:type="auto"/>
         <w:tblLook w:val="04A0" w:firstRow="1" w:lastRow="0" w:firstColumn="1" w:lastColumn="0" w:noHBand="0" w:noVBand="1"/>
       </w:tblPr>
       <w:tblGrid>
-        <w:gridCol w:w="1384"/>
-        <w:gridCol w:w="1985"/>
+        <w:gridCol w:w="817"/>
+        <w:gridCol w:w="709"/>
       </w:tblGrid>
       <w:tr>
         <w:tc>
           <w:tcPr>
-            <w:tcW w:w="1384" w:type="dxa"/>
+            <w:tcW w:w="817" w:type="dxa"/>
           </w:tcPr>
           <w:p>
             <w:pPr>
@@ -13842,7 +14486,6 @@
                 <w:rFonts w:ascii="Consolas" w:hAnsi="Consolas" w:cs="Consolas"/>
                 <w:sz w:val="28"/>
                 <w:szCs w:val="28"/>
-                <w:lang w:val="en-US"/>
               </w:rPr>
             </w:pPr>
             <w:r>
@@ -13864,47 +14507,6 @@
               </w:rPr>
               <w:t>1</w:t>
             </w:r>
-          </w:p>
-        </w:tc>
-        <w:tc>
-          <w:tcPr>
-            <w:tcW w:w="1985" w:type="dxa"/>
-          </w:tcPr>
-          <w:p>
-            <w:pPr>
-              <w:rPr>
-                <w:rFonts w:ascii="Consolas" w:hAnsi="Consolas" w:cs="Consolas"/>
-                <w:sz w:val="28"/>
-                <w:szCs w:val="28"/>
-                <w:lang w:val="en-US"/>
-              </w:rPr>
-            </w:pPr>
-          </w:p>
-        </w:tc>
-      </w:tr>
-      <w:tr>
-        <w:tc>
-          <w:tcPr>
-            <w:tcW w:w="1384" w:type="dxa"/>
-          </w:tcPr>
-          <w:p>
-            <w:pPr>
-              <w:rPr>
-                <w:rFonts w:ascii="Consolas" w:hAnsi="Consolas" w:cs="Consolas"/>
-                <w:sz w:val="28"/>
-                <w:szCs w:val="28"/>
-                <w:lang w:val="en-US"/>
-              </w:rPr>
-            </w:pPr>
-            <w:r>
-              <w:rPr>
-                <w:rFonts w:ascii="Consolas" w:hAnsi="Consolas" w:cs="Consolas"/>
-                <w:sz w:val="28"/>
-                <w:szCs w:val="28"/>
-                <w:lang w:val="en-US"/>
-              </w:rPr>
-              <w:t>x</w:t>
-            </w:r>
             <w:r>
               <w:rPr>
                 <w:rFonts w:ascii="Consolas" w:hAnsi="Consolas" w:cs="Consolas"/>
@@ -13913,48 +14515,7 @@
                 <w:vertAlign w:val="subscript"/>
                 <w:lang w:val="en-US"/>
               </w:rPr>
-              <w:t>2</w:t>
-            </w:r>
-          </w:p>
-        </w:tc>
-        <w:tc>
-          <w:tcPr>
-            <w:tcW w:w="1985" w:type="dxa"/>
-          </w:tcPr>
-          <w:p>
-            <w:pPr>
-              <w:rPr>
-                <w:rFonts w:ascii="Consolas" w:hAnsi="Consolas" w:cs="Consolas"/>
-                <w:sz w:val="28"/>
-                <w:szCs w:val="28"/>
-                <w:lang w:val="en-US"/>
-              </w:rPr>
-            </w:pPr>
-          </w:p>
-        </w:tc>
-      </w:tr>
-      <w:tr>
-        <w:tc>
-          <w:tcPr>
-            <w:tcW w:w="1384" w:type="dxa"/>
-          </w:tcPr>
-          <w:p>
-            <w:pPr>
-              <w:rPr>
-                <w:rFonts w:ascii="Consolas" w:hAnsi="Consolas" w:cs="Consolas"/>
-                <w:sz w:val="28"/>
-                <w:szCs w:val="28"/>
-                <w:lang w:val="en-US"/>
-              </w:rPr>
-            </w:pPr>
-            <w:r>
-              <w:rPr>
-                <w:rFonts w:ascii="Consolas" w:hAnsi="Consolas" w:cs="Consolas"/>
-                <w:sz w:val="28"/>
-                <w:szCs w:val="28"/>
-                <w:lang w:val="en-US"/>
-              </w:rPr>
-              <w:t>x</w:t>
+              <w:t xml:space="preserve"> </w:t>
             </w:r>
             <w:r>
               <w:rPr>
@@ -13962,15 +14523,14 @@
                 <w:sz w:val="28"/>
                 <w:szCs w:val="28"/>
                 <w:vertAlign w:val="subscript"/>
-                <w:lang w:val="en-US"/>
-              </w:rPr>
-              <w:t>3</w:t>
-            </w:r>
-          </w:p>
-        </w:tc>
-        <w:tc>
-          <w:tcPr>
-            <w:tcW w:w="1985" w:type="dxa"/>
+              </w:rPr>
+              <w:t>б</w:t>
+            </w:r>
+          </w:p>
+        </w:tc>
+        <w:tc>
+          <w:tcPr>
+            <w:tcW w:w="709" w:type="dxa"/>
           </w:tcPr>
           <w:p>
             <w:pPr>
@@ -13978,34 +14538,16 @@
                 <w:rFonts w:ascii="Consolas" w:hAnsi="Consolas" w:cs="Consolas"/>
                 <w:sz w:val="28"/>
                 <w:szCs w:val="28"/>
-                <w:lang w:val="en-US"/>
-              </w:rPr>
-            </w:pPr>
-          </w:p>
-        </w:tc>
-      </w:tr>
-      <w:tr>
-        <w:tc>
-          <w:tcPr>
-            <w:tcW w:w="1384" w:type="dxa"/>
-          </w:tcPr>
-          <w:p>
-            <w:pPr>
+              </w:rPr>
+            </w:pPr>
+            <w:r>
               <w:rPr>
                 <w:rFonts w:ascii="Consolas" w:hAnsi="Consolas" w:cs="Consolas"/>
                 <w:sz w:val="28"/>
                 <w:szCs w:val="28"/>
                 <w:lang w:val="en-US"/>
               </w:rPr>
-            </w:pPr>
-            <w:r>
-              <w:rPr>
-                <w:rFonts w:ascii="Consolas" w:hAnsi="Consolas" w:cs="Consolas"/>
-                <w:sz w:val="28"/>
-                <w:szCs w:val="28"/>
-                <w:lang w:val="en-US"/>
-              </w:rPr>
-              <w:t>x</w:t>
+              <w:t>y</w:t>
             </w:r>
             <w:r>
               <w:rPr>
@@ -14015,48 +14557,7 @@
                 <w:vertAlign w:val="subscript"/>
                 <w:lang w:val="en-US"/>
               </w:rPr>
-              <w:t>4</w:t>
-            </w:r>
-          </w:p>
-        </w:tc>
-        <w:tc>
-          <w:tcPr>
-            <w:tcW w:w="1985" w:type="dxa"/>
-          </w:tcPr>
-          <w:p>
-            <w:pPr>
-              <w:rPr>
-                <w:rFonts w:ascii="Consolas" w:hAnsi="Consolas" w:cs="Consolas"/>
-                <w:sz w:val="28"/>
-                <w:szCs w:val="28"/>
-                <w:lang w:val="en-US"/>
-              </w:rPr>
-            </w:pPr>
-          </w:p>
-        </w:tc>
-      </w:tr>
-      <w:tr>
-        <w:tc>
-          <w:tcPr>
-            <w:tcW w:w="1384" w:type="dxa"/>
-          </w:tcPr>
-          <w:p>
-            <w:pPr>
-              <w:rPr>
-                <w:rFonts w:ascii="Consolas" w:hAnsi="Consolas" w:cs="Consolas"/>
-                <w:sz w:val="28"/>
-                <w:szCs w:val="28"/>
-                <w:lang w:val="en-US"/>
-              </w:rPr>
-            </w:pPr>
-            <w:r>
-              <w:rPr>
-                <w:rFonts w:ascii="Consolas" w:hAnsi="Consolas" w:cs="Consolas"/>
-                <w:sz w:val="28"/>
-                <w:szCs w:val="28"/>
-                <w:lang w:val="en-US"/>
-              </w:rPr>
-              <w:t>x</w:t>
+              <w:t>5</w:t>
             </w:r>
             <w:r>
               <w:rPr>
@@ -14064,15 +14565,16 @@
                 <w:sz w:val="28"/>
                 <w:szCs w:val="28"/>
                 <w:vertAlign w:val="subscript"/>
-                <w:lang w:val="en-US"/>
-              </w:rPr>
-              <w:t>5</w:t>
-            </w:r>
-          </w:p>
-        </w:tc>
-        <w:tc>
-          <w:tcPr>
-            <w:tcW w:w="1985" w:type="dxa"/>
+              </w:rPr>
+              <w:t xml:space="preserve"> с</w:t>
+            </w:r>
+          </w:p>
+        </w:tc>
+      </w:tr>
+      <w:tr>
+        <w:tc>
+          <w:tcPr>
+            <w:tcW w:w="817" w:type="dxa"/>
           </w:tcPr>
           <w:p>
             <w:pPr>
@@ -14080,24 +14582,6 @@
                 <w:rFonts w:ascii="Consolas" w:hAnsi="Consolas" w:cs="Consolas"/>
                 <w:sz w:val="28"/>
                 <w:szCs w:val="28"/>
-                <w:lang w:val="en-US"/>
-              </w:rPr>
-            </w:pPr>
-          </w:p>
-        </w:tc>
-      </w:tr>
-      <w:tr>
-        <w:tc>
-          <w:tcPr>
-            <w:tcW w:w="1384" w:type="dxa"/>
-          </w:tcPr>
-          <w:p>
-            <w:pPr>
-              <w:rPr>
-                <w:rFonts w:ascii="Consolas" w:hAnsi="Consolas" w:cs="Consolas"/>
-                <w:sz w:val="28"/>
-                <w:szCs w:val="28"/>
-                <w:lang w:val="en-US"/>
               </w:rPr>
             </w:pPr>
             <w:r>
@@ -14117,23 +14601,403 @@
                 <w:vertAlign w:val="subscript"/>
                 <w:lang w:val="en-US"/>
               </w:rPr>
-              <w:t>6</w:t>
-            </w:r>
-          </w:p>
-        </w:tc>
-        <w:tc>
-          <w:tcPr>
-            <w:tcW w:w="1985" w:type="dxa"/>
-          </w:tcPr>
-          <w:p>
-            <w:pPr>
+              <w:t>2</w:t>
+            </w:r>
+            <w:r>
               <w:rPr>
                 <w:rFonts w:ascii="Consolas" w:hAnsi="Consolas" w:cs="Consolas"/>
                 <w:sz w:val="28"/>
                 <w:szCs w:val="28"/>
-                <w:lang w:val="en-US"/>
-              </w:rPr>
-            </w:pPr>
+                <w:vertAlign w:val="subscript"/>
+              </w:rPr>
+              <w:t xml:space="preserve"> б</w:t>
+            </w:r>
+          </w:p>
+        </w:tc>
+        <w:tc>
+          <w:tcPr>
+            <w:tcW w:w="709" w:type="dxa"/>
+          </w:tcPr>
+          <w:p>
+            <w:pPr>
+              <w:rPr>
+                <w:rFonts w:ascii="Consolas" w:hAnsi="Consolas" w:cs="Consolas"/>
+                <w:sz w:val="28"/>
+                <w:szCs w:val="28"/>
+              </w:rPr>
+            </w:pPr>
+            <w:r>
+              <w:rPr>
+                <w:rFonts w:ascii="Consolas" w:hAnsi="Consolas" w:cs="Consolas"/>
+                <w:sz w:val="28"/>
+                <w:szCs w:val="28"/>
+                <w:lang w:val="en-US"/>
+              </w:rPr>
+              <w:t>y</w:t>
+            </w:r>
+            <w:r>
+              <w:rPr>
+                <w:rFonts w:ascii="Consolas" w:hAnsi="Consolas" w:cs="Consolas"/>
+                <w:sz w:val="28"/>
+                <w:szCs w:val="28"/>
+                <w:vertAlign w:val="subscript"/>
+                <w:lang w:val="en-US"/>
+              </w:rPr>
+              <w:t>6</w:t>
+            </w:r>
+            <w:r>
+              <w:rPr>
+                <w:rFonts w:ascii="Consolas" w:hAnsi="Consolas" w:cs="Consolas"/>
+                <w:sz w:val="28"/>
+                <w:szCs w:val="28"/>
+                <w:vertAlign w:val="subscript"/>
+              </w:rPr>
+              <w:t xml:space="preserve"> с</w:t>
+            </w:r>
+          </w:p>
+        </w:tc>
+      </w:tr>
+      <w:tr>
+        <w:tc>
+          <w:tcPr>
+            <w:tcW w:w="817" w:type="dxa"/>
+          </w:tcPr>
+          <w:p>
+            <w:pPr>
+              <w:rPr>
+                <w:rFonts w:ascii="Consolas" w:hAnsi="Consolas" w:cs="Consolas"/>
+                <w:sz w:val="28"/>
+                <w:szCs w:val="28"/>
+              </w:rPr>
+            </w:pPr>
+            <w:r>
+              <w:rPr>
+                <w:rFonts w:ascii="Consolas" w:hAnsi="Consolas" w:cs="Consolas"/>
+                <w:sz w:val="28"/>
+                <w:szCs w:val="28"/>
+                <w:lang w:val="en-US"/>
+              </w:rPr>
+              <w:t>x</w:t>
+            </w:r>
+            <w:r>
+              <w:rPr>
+                <w:rFonts w:ascii="Consolas" w:hAnsi="Consolas" w:cs="Consolas"/>
+                <w:sz w:val="28"/>
+                <w:szCs w:val="28"/>
+                <w:vertAlign w:val="subscript"/>
+                <w:lang w:val="en-US"/>
+              </w:rPr>
+              <w:t>3</w:t>
+            </w:r>
+            <w:r>
+              <w:rPr>
+                <w:rFonts w:ascii="Consolas" w:hAnsi="Consolas" w:cs="Consolas"/>
+                <w:sz w:val="28"/>
+                <w:szCs w:val="28"/>
+                <w:vertAlign w:val="subscript"/>
+              </w:rPr>
+              <w:t xml:space="preserve"> б</w:t>
+            </w:r>
+          </w:p>
+        </w:tc>
+        <w:tc>
+          <w:tcPr>
+            <w:tcW w:w="709" w:type="dxa"/>
+          </w:tcPr>
+          <w:p>
+            <w:pPr>
+              <w:rPr>
+                <w:rFonts w:ascii="Consolas" w:hAnsi="Consolas" w:cs="Consolas"/>
+                <w:sz w:val="28"/>
+                <w:szCs w:val="28"/>
+                <w:lang w:val="en-US"/>
+              </w:rPr>
+            </w:pPr>
+            <w:r>
+              <w:rPr>
+                <w:rFonts w:ascii="Consolas" w:hAnsi="Consolas" w:cs="Consolas"/>
+                <w:sz w:val="28"/>
+                <w:szCs w:val="28"/>
+                <w:lang w:val="en-US"/>
+              </w:rPr>
+              <w:t>y</w:t>
+            </w:r>
+            <w:r>
+              <w:rPr>
+                <w:rFonts w:ascii="Consolas" w:hAnsi="Consolas" w:cs="Consolas"/>
+                <w:sz w:val="28"/>
+                <w:szCs w:val="28"/>
+                <w:vertAlign w:val="subscript"/>
+              </w:rPr>
+              <w:t>1</w:t>
+            </w:r>
+            <w:r>
+              <w:rPr>
+                <w:rFonts w:ascii="Consolas" w:hAnsi="Consolas" w:cs="Consolas"/>
+                <w:sz w:val="28"/>
+                <w:szCs w:val="28"/>
+                <w:vertAlign w:val="subscript"/>
+              </w:rPr>
+              <w:t xml:space="preserve"> с</w:t>
+            </w:r>
+          </w:p>
+        </w:tc>
+      </w:tr>
+      <w:tr>
+        <w:tc>
+          <w:tcPr>
+            <w:tcW w:w="817" w:type="dxa"/>
+          </w:tcPr>
+          <w:p>
+            <w:pPr>
+              <w:rPr>
+                <w:rFonts w:ascii="Consolas" w:hAnsi="Consolas" w:cs="Consolas"/>
+                <w:sz w:val="28"/>
+                <w:szCs w:val="28"/>
+              </w:rPr>
+            </w:pPr>
+            <w:r>
+              <w:rPr>
+                <w:rFonts w:ascii="Consolas" w:hAnsi="Consolas" w:cs="Consolas"/>
+                <w:sz w:val="28"/>
+                <w:szCs w:val="28"/>
+                <w:lang w:val="en-US"/>
+              </w:rPr>
+              <w:t>x</w:t>
+            </w:r>
+            <w:r>
+              <w:rPr>
+                <w:rFonts w:ascii="Consolas" w:hAnsi="Consolas" w:cs="Consolas"/>
+                <w:sz w:val="28"/>
+                <w:szCs w:val="28"/>
+                <w:vertAlign w:val="subscript"/>
+                <w:lang w:val="en-US"/>
+              </w:rPr>
+              <w:t>4</w:t>
+            </w:r>
+            <w:r>
+              <w:rPr>
+                <w:rFonts w:ascii="Consolas" w:hAnsi="Consolas" w:cs="Consolas"/>
+                <w:sz w:val="28"/>
+                <w:szCs w:val="28"/>
+                <w:vertAlign w:val="subscript"/>
+              </w:rPr>
+              <w:t xml:space="preserve"> с</w:t>
+            </w:r>
+          </w:p>
+        </w:tc>
+        <w:tc>
+          <w:tcPr>
+            <w:tcW w:w="709" w:type="dxa"/>
+          </w:tcPr>
+          <w:p>
+            <w:pPr>
+              <w:rPr>
+                <w:rFonts w:ascii="Consolas" w:hAnsi="Consolas" w:cs="Consolas"/>
+                <w:sz w:val="28"/>
+                <w:szCs w:val="28"/>
+              </w:rPr>
+            </w:pPr>
+            <w:r>
+              <w:rPr>
+                <w:rFonts w:ascii="Consolas" w:hAnsi="Consolas" w:cs="Consolas"/>
+                <w:sz w:val="28"/>
+                <w:szCs w:val="28"/>
+                <w:lang w:val="en-US"/>
+              </w:rPr>
+              <w:t>y</w:t>
+            </w:r>
+            <w:r>
+              <w:rPr>
+                <w:rFonts w:ascii="Consolas" w:hAnsi="Consolas" w:cs="Consolas"/>
+                <w:sz w:val="28"/>
+                <w:szCs w:val="28"/>
+                <w:vertAlign w:val="subscript"/>
+                <w:lang w:val="en-US"/>
+              </w:rPr>
+              <w:t>2</w:t>
+            </w:r>
+            <w:r>
+              <w:rPr>
+                <w:rFonts w:ascii="Consolas" w:hAnsi="Consolas" w:cs="Consolas"/>
+                <w:sz w:val="28"/>
+                <w:szCs w:val="28"/>
+                <w:vertAlign w:val="subscript"/>
+              </w:rPr>
+              <w:t xml:space="preserve"> б</w:t>
+            </w:r>
+          </w:p>
+        </w:tc>
+      </w:tr>
+      <w:tr>
+        <w:tc>
+          <w:tcPr>
+            <w:tcW w:w="817" w:type="dxa"/>
+          </w:tcPr>
+          <w:p>
+            <w:pPr>
+              <w:rPr>
+                <w:rFonts w:ascii="Consolas" w:hAnsi="Consolas" w:cs="Consolas"/>
+                <w:sz w:val="28"/>
+                <w:szCs w:val="28"/>
+              </w:rPr>
+            </w:pPr>
+            <w:r>
+              <w:rPr>
+                <w:rFonts w:ascii="Consolas" w:hAnsi="Consolas" w:cs="Consolas"/>
+                <w:sz w:val="28"/>
+                <w:szCs w:val="28"/>
+                <w:lang w:val="en-US"/>
+              </w:rPr>
+              <w:t>x</w:t>
+            </w:r>
+            <w:r>
+              <w:rPr>
+                <w:rFonts w:ascii="Consolas" w:hAnsi="Consolas" w:cs="Consolas"/>
+                <w:sz w:val="28"/>
+                <w:szCs w:val="28"/>
+                <w:vertAlign w:val="subscript"/>
+                <w:lang w:val="en-US"/>
+              </w:rPr>
+              <w:t>5</w:t>
+            </w:r>
+            <w:r>
+              <w:rPr>
+                <w:rFonts w:ascii="Consolas" w:hAnsi="Consolas" w:cs="Consolas"/>
+                <w:sz w:val="28"/>
+                <w:szCs w:val="28"/>
+                <w:vertAlign w:val="subscript"/>
+              </w:rPr>
+              <w:t xml:space="preserve"> б</w:t>
+            </w:r>
+          </w:p>
+        </w:tc>
+        <w:tc>
+          <w:tcPr>
+            <w:tcW w:w="709" w:type="dxa"/>
+          </w:tcPr>
+          <w:p>
+            <w:pPr>
+              <w:rPr>
+                <w:rFonts w:ascii="Consolas" w:hAnsi="Consolas" w:cs="Consolas"/>
+                <w:sz w:val="28"/>
+                <w:szCs w:val="28"/>
+              </w:rPr>
+            </w:pPr>
+            <w:r>
+              <w:rPr>
+                <w:rFonts w:ascii="Consolas" w:hAnsi="Consolas" w:cs="Consolas"/>
+                <w:sz w:val="28"/>
+                <w:szCs w:val="28"/>
+                <w:lang w:val="en-US"/>
+              </w:rPr>
+              <w:t>y</w:t>
+            </w:r>
+            <w:r>
+              <w:rPr>
+                <w:rFonts w:ascii="Consolas" w:hAnsi="Consolas" w:cs="Consolas"/>
+                <w:sz w:val="28"/>
+                <w:szCs w:val="28"/>
+                <w:vertAlign w:val="subscript"/>
+                <w:lang w:val="en-US"/>
+              </w:rPr>
+              <w:t>3</w:t>
+            </w:r>
+            <w:r>
+              <w:rPr>
+                <w:rFonts w:ascii="Consolas" w:hAnsi="Consolas" w:cs="Consolas"/>
+                <w:sz w:val="28"/>
+                <w:szCs w:val="28"/>
+                <w:vertAlign w:val="subscript"/>
+              </w:rPr>
+              <w:t xml:space="preserve"> с</w:t>
+            </w:r>
+          </w:p>
+        </w:tc>
+      </w:tr>
+      <w:tr>
+        <w:tc>
+          <w:tcPr>
+            <w:tcW w:w="817" w:type="dxa"/>
+          </w:tcPr>
+          <w:p>
+            <w:pPr>
+              <w:rPr>
+                <w:rFonts w:ascii="Consolas" w:hAnsi="Consolas" w:cs="Consolas"/>
+                <w:sz w:val="28"/>
+                <w:szCs w:val="28"/>
+              </w:rPr>
+            </w:pPr>
+            <w:r>
+              <w:rPr>
+                <w:rFonts w:ascii="Consolas" w:hAnsi="Consolas" w:cs="Consolas"/>
+                <w:sz w:val="28"/>
+                <w:szCs w:val="28"/>
+                <w:lang w:val="en-US"/>
+              </w:rPr>
+              <w:t>x</w:t>
+            </w:r>
+            <w:r>
+              <w:rPr>
+                <w:rFonts w:ascii="Consolas" w:hAnsi="Consolas" w:cs="Consolas"/>
+                <w:sz w:val="28"/>
+                <w:szCs w:val="28"/>
+                <w:vertAlign w:val="subscript"/>
+                <w:lang w:val="en-US"/>
+              </w:rPr>
+              <w:t>6</w:t>
+            </w:r>
+            <w:r>
+              <w:rPr>
+                <w:rFonts w:ascii="Consolas" w:hAnsi="Consolas" w:cs="Consolas"/>
+                <w:sz w:val="28"/>
+                <w:szCs w:val="28"/>
+                <w:vertAlign w:val="subscript"/>
+              </w:rPr>
+              <w:t xml:space="preserve"> с</w:t>
+            </w:r>
+          </w:p>
+        </w:tc>
+        <w:tc>
+          <w:tcPr>
+            <w:tcW w:w="709" w:type="dxa"/>
+          </w:tcPr>
+          <w:p>
+            <w:pPr>
+              <w:rPr>
+                <w:rFonts w:ascii="Consolas" w:hAnsi="Consolas" w:cs="Consolas"/>
+                <w:sz w:val="28"/>
+                <w:szCs w:val="28"/>
+              </w:rPr>
+            </w:pPr>
+            <w:r>
+              <w:rPr>
+                <w:rFonts w:ascii="Consolas" w:hAnsi="Consolas" w:cs="Consolas"/>
+                <w:sz w:val="28"/>
+                <w:szCs w:val="28"/>
+                <w:lang w:val="en-US"/>
+              </w:rPr>
+              <w:t>y</w:t>
+            </w:r>
+            <w:r>
+              <w:rPr>
+                <w:rFonts w:ascii="Consolas" w:hAnsi="Consolas" w:cs="Consolas"/>
+                <w:sz w:val="28"/>
+                <w:szCs w:val="28"/>
+                <w:vertAlign w:val="subscript"/>
+                <w:lang w:val="en-US"/>
+              </w:rPr>
+              <w:t>4</w:t>
+            </w:r>
+            <w:r>
+              <w:rPr>
+                <w:rFonts w:ascii="Consolas" w:hAnsi="Consolas" w:cs="Consolas"/>
+                <w:sz w:val="28"/>
+                <w:szCs w:val="28"/>
+                <w:vertAlign w:val="subscript"/>
+              </w:rPr>
+              <w:t xml:space="preserve"> б</w:t>
+            </w:r>
           </w:p>
         </w:tc>
       </w:tr>
@@ -14147,6 +15011,285 @@
           <w:lang w:val="en-US"/>
         </w:rPr>
       </w:pPr>
+      <w:r>
+        <w:rPr>
+          <w:rFonts w:ascii="Consolas" w:hAnsi="Consolas" w:cs="Consolas"/>
+          <w:sz w:val="28"/>
+          <w:szCs w:val="28"/>
+        </w:rPr>
+        <w:tab/>
+      </w:r>
+      <w:r>
+        <w:rPr>
+          <w:rFonts w:ascii="Consolas" w:hAnsi="Consolas" w:cs="Consolas"/>
+          <w:sz w:val="28"/>
+          <w:szCs w:val="28"/>
+        </w:rPr>
+        <w:tab/>
+      </w:r>
+      <w:r>
+        <w:rPr>
+          <w:rFonts w:ascii="Consolas" w:hAnsi="Consolas" w:cs="Consolas"/>
+          <w:sz w:val="28"/>
+          <w:szCs w:val="28"/>
+        </w:rPr>
+        <w:tab/>
+      </w:r>
+      <w:r>
+        <w:rPr>
+          <w:rFonts w:ascii="Consolas" w:hAnsi="Consolas" w:cs="Consolas"/>
+          <w:sz w:val="28"/>
+          <w:szCs w:val="28"/>
+        </w:rPr>
+        <w:tab/>
+      </w:r>
+      <w:r>
+        <w:rPr>
+          <w:rFonts w:ascii="Consolas" w:hAnsi="Consolas" w:cs="Consolas"/>
+          <w:sz w:val="28"/>
+          <w:szCs w:val="28"/>
+        </w:rPr>
+        <w:tab/>
+      </w:r>
+      <w:r>
+        <w:rPr>
+          <w:rFonts w:ascii="Consolas" w:hAnsi="Consolas" w:cs="Consolas"/>
+          <w:sz w:val="28"/>
+          <w:szCs w:val="28"/>
+        </w:rPr>
+        <w:tab/>
+      </w:r>
+      <w:r>
+        <w:rPr>
+          <w:rFonts w:ascii="Consolas" w:hAnsi="Consolas" w:cs="Consolas"/>
+          <w:sz w:val="28"/>
+          <w:szCs w:val="28"/>
+        </w:rPr>
+        <w:t xml:space="preserve">При </w:t>
+      </w:r>
+      <w:r>
+        <w:rPr>
+          <w:rFonts w:ascii="Consolas" w:hAnsi="Consolas" w:cs="Consolas"/>
+          <w:sz w:val="28"/>
+          <w:szCs w:val="28"/>
+          <w:lang w:val="en-US"/>
+        </w:rPr>
+        <w:t>y</w:t>
+      </w:r>
+      <w:r>
+        <w:rPr>
+          <w:rFonts w:ascii="Consolas" w:hAnsi="Consolas" w:cs="Consolas"/>
+          <w:sz w:val="28"/>
+          <w:szCs w:val="28"/>
+          <w:vertAlign w:val="subscript"/>
+          <w:lang w:val="en-US"/>
+        </w:rPr>
+        <w:t>1</w:t>
+      </w:r>
+      <w:r>
+        <w:rPr>
+          <w:rFonts w:ascii="Consolas" w:hAnsi="Consolas" w:cs="Consolas"/>
+          <w:sz w:val="28"/>
+          <w:szCs w:val="28"/>
+          <w:lang w:val="en-US"/>
+        </w:rPr>
+        <w:t>, y</w:t>
+      </w:r>
+      <w:r>
+        <w:rPr>
+          <w:rFonts w:ascii="Consolas" w:hAnsi="Consolas" w:cs="Consolas"/>
+          <w:sz w:val="28"/>
+          <w:szCs w:val="28"/>
+          <w:vertAlign w:val="subscript"/>
+          <w:lang w:val="en-US"/>
+        </w:rPr>
+        <w:t>3</w:t>
+      </w:r>
+      <w:r>
+        <w:rPr>
+          <w:rFonts w:ascii="Consolas" w:hAnsi="Consolas" w:cs="Consolas"/>
+          <w:sz w:val="28"/>
+          <w:szCs w:val="28"/>
+          <w:lang w:val="en-US"/>
+        </w:rPr>
+        <w:t>, y</w:t>
+      </w:r>
+      <w:r>
+        <w:rPr>
+          <w:rFonts w:ascii="Consolas" w:hAnsi="Consolas" w:cs="Consolas"/>
+          <w:sz w:val="28"/>
+          <w:szCs w:val="28"/>
+          <w:vertAlign w:val="subscript"/>
+          <w:lang w:val="en-US"/>
+        </w:rPr>
+        <w:t>5</w:t>
+      </w:r>
+      <w:r>
+        <w:rPr>
+          <w:rFonts w:ascii="Consolas" w:hAnsi="Consolas" w:cs="Consolas"/>
+          <w:sz w:val="28"/>
+          <w:szCs w:val="28"/>
+          <w:lang w:val="en-US"/>
+        </w:rPr>
+        <w:t>, y</w:t>
+      </w:r>
+      <w:r>
+        <w:rPr>
+          <w:rFonts w:ascii="Consolas" w:hAnsi="Consolas" w:cs="Consolas"/>
+          <w:sz w:val="28"/>
+          <w:szCs w:val="28"/>
+          <w:vertAlign w:val="subscript"/>
+          <w:lang w:val="en-US"/>
+        </w:rPr>
+        <w:t>6</w:t>
+      </w:r>
+      <w:r>
+        <w:rPr>
+          <w:rFonts w:ascii="Consolas" w:hAnsi="Consolas" w:cs="Consolas"/>
+          <w:sz w:val="28"/>
+          <w:szCs w:val="28"/>
+          <w:lang w:val="en-US"/>
+        </w:rPr>
+        <w:t xml:space="preserve"> =0</w:t>
+      </w:r>
+    </w:p>
+    <w:p>
+      <w:pPr>
+        <w:rPr>
+          <w:rFonts w:ascii="Consolas" w:hAnsi="Consolas" w:cs="Consolas"/>
+          <w:sz w:val="28"/>
+          <w:szCs w:val="28"/>
+          <w:lang w:val="en-US"/>
+        </w:rPr>
+      </w:pPr>
+      <w:r>
+        <w:rPr>
+          <w:rFonts w:ascii="Consolas" w:hAnsi="Consolas" w:cs="Consolas"/>
+          <w:sz w:val="28"/>
+          <w:szCs w:val="28"/>
+          <w:lang w:val="en-US"/>
+        </w:rPr>
+        <w:tab/>
+      </w:r>
+      <w:r>
+        <w:rPr>
+          <w:rFonts w:ascii="Consolas" w:hAnsi="Consolas" w:cs="Consolas"/>
+          <w:sz w:val="28"/>
+          <w:szCs w:val="28"/>
+          <w:lang w:val="en-US"/>
+        </w:rPr>
+        <w:tab/>
+      </w:r>
+      <w:r>
+        <w:rPr>
+          <w:rFonts w:ascii="Consolas" w:hAnsi="Consolas" w:cs="Consolas"/>
+          <w:sz w:val="28"/>
+          <w:szCs w:val="28"/>
+          <w:lang w:val="en-US"/>
+        </w:rPr>
+        <w:tab/>
+      </w:r>
+      <w:r>
+        <w:rPr>
+          <w:rFonts w:ascii="Consolas" w:hAnsi="Consolas" w:cs="Consolas"/>
+          <w:sz w:val="28"/>
+          <w:szCs w:val="28"/>
+          <w:lang w:val="en-US"/>
+        </w:rPr>
+        <w:tab/>
+      </w:r>
+      <w:r>
+        <w:rPr>
+          <w:rFonts w:ascii="Consolas" w:hAnsi="Consolas" w:cs="Consolas"/>
+          <w:sz w:val="28"/>
+          <w:szCs w:val="28"/>
+          <w:lang w:val="en-US"/>
+        </w:rPr>
+        <w:tab/>
+      </w:r>
+      <w:r>
+        <w:rPr>
+          <w:rFonts w:ascii="Consolas" w:hAnsi="Consolas" w:cs="Consolas"/>
+          <w:sz w:val="28"/>
+          <w:szCs w:val="28"/>
+          <w:lang w:val="en-US"/>
+        </w:rPr>
+        <w:tab/>
+        <w:t xml:space="preserve">y2 = </w:t>
+      </w:r>
+      <w:r>
+        <w:rPr>
+          <w:rFonts w:ascii="Consolas" w:hAnsi="Consolas" w:cs="Consolas"/>
+          <w:sz w:val="40"/>
+          <w:szCs w:val="40"/>
+        </w:rPr>
+        <w:t>½</w:t>
+      </w:r>
+      <w:r>
+        <w:rPr>
+          <w:rFonts w:ascii="Consolas" w:hAnsi="Consolas" w:cs="Consolas"/>
+          <w:sz w:val="28"/>
+          <w:szCs w:val="28"/>
+          <w:lang w:val="en-US"/>
+        </w:rPr>
+        <w:t xml:space="preserve">; y4 = </w:t>
+      </w:r>
+      <w:r>
+        <w:rPr>
+          <w:rFonts w:ascii="Consolas" w:hAnsi="Consolas" w:cs="Consolas"/>
+          <w:sz w:val="40"/>
+          <w:szCs w:val="40"/>
+        </w:rPr>
+        <w:t>½</w:t>
+      </w:r>
+    </w:p>
+    <w:p>
+      <w:pPr>
+        <w:ind w:left="4956" w:firstLine="708"/>
+        <w:rPr>
+          <w:rFonts w:ascii="Consolas" w:hAnsi="Consolas" w:cs="Consolas"/>
+          <w:sz w:val="28"/>
+          <w:szCs w:val="28"/>
+          <w:lang w:val="en-US"/>
+        </w:rPr>
+      </w:pPr>
+      <w:r>
+        <w:rPr>
+          <w:rFonts w:ascii="Consolas" w:hAnsi="Consolas" w:cs="Consolas"/>
+          <w:sz w:val="28"/>
+          <w:szCs w:val="28"/>
+          <w:lang w:val="en-US"/>
+        </w:rPr>
+        <w:t xml:space="preserve"> </w:t>
+      </w:r>
+      <w:bookmarkStart w:id="0" w:name="_GoBack"/>
+      <w:bookmarkEnd w:id="0"/>
+      <w:r>
+        <w:rPr>
+          <w:rFonts w:ascii="Consolas" w:hAnsi="Consolas" w:cs="Consolas"/>
+          <w:sz w:val="28"/>
+          <w:szCs w:val="28"/>
+          <w:lang w:val="en-US"/>
+        </w:rPr>
+        <w:t xml:space="preserve">max </w:t>
+      </w:r>
+      <w:r>
+        <w:rPr>
+          <w:rFonts w:ascii="Consolas" w:hAnsi="Consolas" w:cs="Consolas"/>
+          <w:sz w:val="28"/>
+          <w:szCs w:val="28"/>
+        </w:rPr>
+        <w:t>ϕ</w:t>
+      </w:r>
+      <w:r>
+        <w:rPr>
+          <w:rFonts w:ascii="Consolas" w:hAnsi="Consolas" w:cs="Consolas"/>
+          <w:sz w:val="28"/>
+          <w:szCs w:val="28"/>
+          <w:lang w:val="en-US"/>
+        </w:rPr>
+        <w:t xml:space="preserve"> = -9 = min(-F)</w:t>
+      </w:r>
     </w:p>
     <w:sectPr>
       <w:pgSz w:w="11906" w:h="16838"/>
@@ -15270,7 +16413,7 @@
 </file>
 
 <file path=customXml/itemProps1.xml><?xml version="1.0" encoding="utf-8"?>
-<ds:datastoreItem xmlns:ds="http://schemas.openxmlformats.org/officeDocument/2006/customXml" ds:itemID="{5C68A63D-62C0-4FC7-B44F-4DC719A0C748}">
+<ds:datastoreItem xmlns:ds="http://schemas.openxmlformats.org/officeDocument/2006/customXml" ds:itemID="{5B56CD54-FA73-40A3-85C4-9C2DFAF451D6}">
   <ds:schemaRefs>
     <ds:schemaRef ds:uri="http://schemas.openxmlformats.org/officeDocument/2006/bibliography"/>
   </ds:schemaRefs>

</xml_diff>

<commit_message>
change answer for sad chick
</commit_message>
<xml_diff>
--- a/max FGitrus.docx
+++ b/max FGitrus.docx
@@ -13923,7 +13923,6 @@
           <w:rFonts w:ascii="Consolas" w:hAnsi="Consolas" w:cs="Consolas"/>
           <w:sz w:val="28"/>
           <w:szCs w:val="28"/>
-          <w:lang w:val="en-US"/>
         </w:rPr>
       </w:pPr>
       <w:proofErr w:type="gramStart"/>
@@ -13942,7 +13941,6 @@
           <w:sz w:val="28"/>
           <w:szCs w:val="28"/>
           <w:vertAlign w:val="subscript"/>
-          <w:lang w:val="en-US"/>
         </w:rPr>
         <w:t xml:space="preserve">1 </w:t>
       </w:r>
@@ -13951,7 +13949,6 @@
           <w:rFonts w:ascii="Consolas" w:hAnsi="Consolas" w:cs="Consolas"/>
           <w:sz w:val="28"/>
           <w:szCs w:val="28"/>
-          <w:lang w:val="en-US"/>
         </w:rPr>
         <w:t xml:space="preserve"> +</w:t>
       </w:r>
@@ -13961,7 +13958,6 @@
           <w:rFonts w:ascii="Consolas" w:hAnsi="Consolas" w:cs="Consolas"/>
           <w:sz w:val="28"/>
           <w:szCs w:val="28"/>
-          <w:lang w:val="en-US"/>
         </w:rPr>
         <w:t xml:space="preserve"> </w:t>
       </w:r>
@@ -13971,7 +13967,6 @@
           <w:sz w:val="28"/>
           <w:szCs w:val="28"/>
           <w:vertAlign w:val="subscript"/>
-          <w:lang w:val="en-US"/>
         </w:rPr>
         <w:t xml:space="preserve"> </w:t>
       </w:r>
@@ -13980,7 +13975,6 @@
           <w:rFonts w:ascii="Consolas" w:hAnsi="Consolas" w:cs="Consolas"/>
           <w:sz w:val="28"/>
           <w:szCs w:val="28"/>
-          <w:lang w:val="en-US"/>
         </w:rPr>
         <w:t>2</w:t>
       </w:r>
@@ -13999,7 +13993,6 @@
           <w:sz w:val="28"/>
           <w:szCs w:val="28"/>
           <w:vertAlign w:val="subscript"/>
-          <w:lang w:val="en-US"/>
         </w:rPr>
         <w:t>3</w:t>
       </w:r>
@@ -14008,7 +14001,6 @@
           <w:rFonts w:ascii="Consolas" w:hAnsi="Consolas" w:cs="Consolas"/>
           <w:sz w:val="28"/>
           <w:szCs w:val="28"/>
-          <w:lang w:val="en-US"/>
         </w:rPr>
         <w:t xml:space="preserve"> – 2</w:t>
       </w:r>
@@ -14027,7 +14019,6 @@
           <w:sz w:val="28"/>
           <w:szCs w:val="28"/>
           <w:vertAlign w:val="subscript"/>
-          <w:lang w:val="en-US"/>
         </w:rPr>
         <w:t>4</w:t>
       </w:r>
@@ -14036,7 +14027,6 @@
           <w:rFonts w:ascii="Consolas" w:hAnsi="Consolas" w:cs="Consolas"/>
           <w:sz w:val="28"/>
           <w:szCs w:val="28"/>
-          <w:lang w:val="en-US"/>
         </w:rPr>
         <w:t xml:space="preserve"> </w:t>
       </w:r>
@@ -14045,7 +14035,6 @@
           <w:rFonts w:ascii="Consolas" w:hAnsi="Consolas" w:cs="Consolas"/>
           <w:sz w:val="28"/>
           <w:szCs w:val="28"/>
-          <w:lang w:val="en-US"/>
         </w:rPr>
         <w:t>≤ -1</w:t>
       </w:r>
@@ -14054,7 +14043,6 @@
           <w:rFonts w:ascii="Consolas" w:hAnsi="Consolas" w:cs="Consolas"/>
           <w:sz w:val="28"/>
           <w:szCs w:val="28"/>
-          <w:lang w:val="en-US"/>
         </w:rPr>
         <w:tab/>
       </w:r>
@@ -14063,7 +14051,6 @@
           <w:rFonts w:ascii="Consolas" w:hAnsi="Consolas" w:cs="Consolas"/>
           <w:sz w:val="28"/>
           <w:szCs w:val="28"/>
-          <w:lang w:val="en-US"/>
         </w:rPr>
         <w:tab/>
       </w:r>
@@ -14072,7 +14059,6 @@
           <w:rFonts w:ascii="Consolas" w:hAnsi="Consolas" w:cs="Consolas"/>
           <w:sz w:val="28"/>
           <w:szCs w:val="28"/>
-          <w:lang w:val="en-US"/>
         </w:rPr>
         <w:tab/>
       </w:r>
@@ -14081,7 +14067,6 @@
           <w:rFonts w:ascii="Consolas" w:hAnsi="Consolas" w:cs="Consolas"/>
           <w:sz w:val="28"/>
           <w:szCs w:val="28"/>
-          <w:lang w:val="en-US"/>
         </w:rPr>
         <w:tab/>
         <w:t>-</w:t>
@@ -14101,7 +14086,6 @@
           <w:sz w:val="28"/>
           <w:szCs w:val="28"/>
           <w:vertAlign w:val="subscript"/>
-          <w:lang w:val="en-US"/>
         </w:rPr>
         <w:t xml:space="preserve">1 </w:t>
       </w:r>
@@ -14110,7 +14094,15 @@
           <w:rFonts w:ascii="Consolas" w:hAnsi="Consolas" w:cs="Consolas"/>
           <w:sz w:val="28"/>
           <w:szCs w:val="28"/>
-          <w:lang w:val="en-US"/>
+        </w:rPr>
+        <w:t xml:space="preserve"> - </w:t>
+      </w:r>
+      <w:r>
+        <w:rPr>
+          <w:rFonts w:ascii="Consolas" w:hAnsi="Consolas" w:cs="Consolas"/>
+          <w:sz w:val="28"/>
+          <w:szCs w:val="28"/>
+          <w:vertAlign w:val="subscript"/>
         </w:rPr>
         <w:t xml:space="preserve"> </w:t>
       </w:r>
@@ -14119,18 +14111,17 @@
           <w:rFonts w:ascii="Consolas" w:hAnsi="Consolas" w:cs="Consolas"/>
           <w:sz w:val="28"/>
           <w:szCs w:val="28"/>
-          <w:lang w:val="en-US"/>
-        </w:rPr>
-        <w:t>-</w:t>
-      </w:r>
-      <w:r>
-        <w:rPr>
-          <w:rFonts w:ascii="Consolas" w:hAnsi="Consolas" w:cs="Consolas"/>
-          <w:sz w:val="28"/>
-          <w:szCs w:val="28"/>
-          <w:lang w:val="en-US"/>
-        </w:rPr>
-        <w:t xml:space="preserve"> </w:t>
+        </w:rPr>
+        <w:t>2</w:t>
+      </w:r>
+      <w:r>
+        <w:rPr>
+          <w:rFonts w:ascii="Consolas" w:hAnsi="Consolas" w:cs="Consolas"/>
+          <w:sz w:val="28"/>
+          <w:szCs w:val="28"/>
+          <w:lang w:val="en-US"/>
+        </w:rPr>
+        <w:t>y</w:t>
       </w:r>
       <w:r>
         <w:rPr>
@@ -14138,18 +14129,16 @@
           <w:sz w:val="28"/>
           <w:szCs w:val="28"/>
           <w:vertAlign w:val="subscript"/>
-          <w:lang w:val="en-US"/>
-        </w:rPr>
-        <w:t xml:space="preserve"> </w:t>
-      </w:r>
-      <w:r>
-        <w:rPr>
-          <w:rFonts w:ascii="Consolas" w:hAnsi="Consolas" w:cs="Consolas"/>
-          <w:sz w:val="28"/>
-          <w:szCs w:val="28"/>
-          <w:lang w:val="en-US"/>
-        </w:rPr>
-        <w:t>2</w:t>
+        </w:rPr>
+        <w:t>3</w:t>
+      </w:r>
+      <w:r>
+        <w:rPr>
+          <w:rFonts w:ascii="Consolas" w:hAnsi="Consolas" w:cs="Consolas"/>
+          <w:sz w:val="28"/>
+          <w:szCs w:val="28"/>
+        </w:rPr>
+        <w:t xml:space="preserve"> + 2</w:t>
       </w:r>
       <w:r>
         <w:rPr>
@@ -14166,27 +14155,16 @@
           <w:sz w:val="28"/>
           <w:szCs w:val="28"/>
           <w:vertAlign w:val="subscript"/>
-          <w:lang w:val="en-US"/>
-        </w:rPr>
-        <w:t>3</w:t>
-      </w:r>
-      <w:r>
-        <w:rPr>
-          <w:rFonts w:ascii="Consolas" w:hAnsi="Consolas" w:cs="Consolas"/>
-          <w:sz w:val="28"/>
-          <w:szCs w:val="28"/>
-          <w:lang w:val="en-US"/>
-        </w:rPr>
-        <w:t xml:space="preserve"> +</w:t>
-      </w:r>
-      <w:r>
-        <w:rPr>
-          <w:rFonts w:ascii="Consolas" w:hAnsi="Consolas" w:cs="Consolas"/>
-          <w:sz w:val="28"/>
-          <w:szCs w:val="28"/>
-          <w:lang w:val="en-US"/>
-        </w:rPr>
-        <w:t xml:space="preserve"> 2</w:t>
+        </w:rPr>
+        <w:t>4</w:t>
+      </w:r>
+      <w:r>
+        <w:rPr>
+          <w:rFonts w:ascii="Consolas" w:hAnsi="Consolas" w:cs="Consolas"/>
+          <w:sz w:val="28"/>
+          <w:szCs w:val="28"/>
+        </w:rPr>
+        <w:t xml:space="preserve"> -1 = </w:t>
       </w:r>
       <w:r>
         <w:rPr>
@@ -14203,44 +14181,6 @@
           <w:sz w:val="28"/>
           <w:szCs w:val="28"/>
           <w:vertAlign w:val="subscript"/>
-          <w:lang w:val="en-US"/>
-        </w:rPr>
-        <w:t>4</w:t>
-      </w:r>
-      <w:r>
-        <w:rPr>
-          <w:rFonts w:ascii="Consolas" w:hAnsi="Consolas" w:cs="Consolas"/>
-          <w:sz w:val="28"/>
-          <w:szCs w:val="28"/>
-          <w:lang w:val="en-US"/>
-        </w:rPr>
-        <w:t xml:space="preserve"> -1</w:t>
-      </w:r>
-      <w:r>
-        <w:rPr>
-          <w:rFonts w:ascii="Consolas" w:hAnsi="Consolas" w:cs="Consolas"/>
-          <w:sz w:val="28"/>
-          <w:szCs w:val="28"/>
-          <w:lang w:val="en-US"/>
-        </w:rPr>
-        <w:t xml:space="preserve"> = </w:t>
-      </w:r>
-      <w:r>
-        <w:rPr>
-          <w:rFonts w:ascii="Consolas" w:hAnsi="Consolas" w:cs="Consolas"/>
-          <w:sz w:val="28"/>
-          <w:szCs w:val="28"/>
-          <w:lang w:val="en-US"/>
-        </w:rPr>
-        <w:t>y</w:t>
-      </w:r>
-      <w:r>
-        <w:rPr>
-          <w:rFonts w:ascii="Consolas" w:hAnsi="Consolas" w:cs="Consolas"/>
-          <w:sz w:val="28"/>
-          <w:szCs w:val="28"/>
-          <w:vertAlign w:val="subscript"/>
-          <w:lang w:val="en-US"/>
         </w:rPr>
         <w:t>6</w:t>
       </w:r>
@@ -15008,7 +14948,6 @@
           <w:rFonts w:ascii="Consolas" w:hAnsi="Consolas" w:cs="Consolas"/>
           <w:sz w:val="28"/>
           <w:szCs w:val="28"/>
-          <w:lang w:val="en-US"/>
         </w:rPr>
       </w:pPr>
       <w:r>
@@ -15065,92 +15004,7 @@
           <w:sz w:val="28"/>
           <w:szCs w:val="28"/>
         </w:rPr>
-        <w:t xml:space="preserve">При </w:t>
-      </w:r>
-      <w:r>
-        <w:rPr>
-          <w:rFonts w:ascii="Consolas" w:hAnsi="Consolas" w:cs="Consolas"/>
-          <w:sz w:val="28"/>
-          <w:szCs w:val="28"/>
-          <w:lang w:val="en-US"/>
-        </w:rPr>
-        <w:t>y</w:t>
-      </w:r>
-      <w:r>
-        <w:rPr>
-          <w:rFonts w:ascii="Consolas" w:hAnsi="Consolas" w:cs="Consolas"/>
-          <w:sz w:val="28"/>
-          <w:szCs w:val="28"/>
-          <w:vertAlign w:val="subscript"/>
-          <w:lang w:val="en-US"/>
-        </w:rPr>
-        <w:t>1</w:t>
-      </w:r>
-      <w:r>
-        <w:rPr>
-          <w:rFonts w:ascii="Consolas" w:hAnsi="Consolas" w:cs="Consolas"/>
-          <w:sz w:val="28"/>
-          <w:szCs w:val="28"/>
-          <w:lang w:val="en-US"/>
-        </w:rPr>
-        <w:t>, y</w:t>
-      </w:r>
-      <w:r>
-        <w:rPr>
-          <w:rFonts w:ascii="Consolas" w:hAnsi="Consolas" w:cs="Consolas"/>
-          <w:sz w:val="28"/>
-          <w:szCs w:val="28"/>
-          <w:vertAlign w:val="subscript"/>
-          <w:lang w:val="en-US"/>
-        </w:rPr>
-        <w:t>3</w:t>
-      </w:r>
-      <w:r>
-        <w:rPr>
-          <w:rFonts w:ascii="Consolas" w:hAnsi="Consolas" w:cs="Consolas"/>
-          <w:sz w:val="28"/>
-          <w:szCs w:val="28"/>
-          <w:lang w:val="en-US"/>
-        </w:rPr>
-        <w:t>, y</w:t>
-      </w:r>
-      <w:r>
-        <w:rPr>
-          <w:rFonts w:ascii="Consolas" w:hAnsi="Consolas" w:cs="Consolas"/>
-          <w:sz w:val="28"/>
-          <w:szCs w:val="28"/>
-          <w:vertAlign w:val="subscript"/>
-          <w:lang w:val="en-US"/>
-        </w:rPr>
-        <w:t>5</w:t>
-      </w:r>
-      <w:r>
-        <w:rPr>
-          <w:rFonts w:ascii="Consolas" w:hAnsi="Consolas" w:cs="Consolas"/>
-          <w:sz w:val="28"/>
-          <w:szCs w:val="28"/>
-          <w:lang w:val="en-US"/>
-        </w:rPr>
-        <w:t>, y</w:t>
-      </w:r>
-      <w:r>
-        <w:rPr>
-          <w:rFonts w:ascii="Consolas" w:hAnsi="Consolas" w:cs="Consolas"/>
-          <w:sz w:val="28"/>
-          <w:szCs w:val="28"/>
-          <w:vertAlign w:val="subscript"/>
-          <w:lang w:val="en-US"/>
-        </w:rPr>
-        <w:t>6</w:t>
-      </w:r>
-      <w:r>
-        <w:rPr>
-          <w:rFonts w:ascii="Consolas" w:hAnsi="Consolas" w:cs="Consolas"/>
-          <w:sz w:val="28"/>
-          <w:szCs w:val="28"/>
-          <w:lang w:val="en-US"/>
-        </w:rPr>
-        <w:t xml:space="preserve"> =0</w:t>
+        <w:t>Ответ:</w:t>
       </w:r>
     </w:p>
     <w:p>
@@ -15159,7 +15013,6 @@
           <w:rFonts w:ascii="Consolas" w:hAnsi="Consolas" w:cs="Consolas"/>
           <w:sz w:val="28"/>
           <w:szCs w:val="28"/>
-          <w:lang w:val="en-US"/>
         </w:rPr>
       </w:pPr>
       <w:r>
@@ -15167,7 +15020,6 @@
           <w:rFonts w:ascii="Consolas" w:hAnsi="Consolas" w:cs="Consolas"/>
           <w:sz w:val="28"/>
           <w:szCs w:val="28"/>
-          <w:lang w:val="en-US"/>
         </w:rPr>
         <w:tab/>
       </w:r>
@@ -15176,7 +15028,6 @@
           <w:rFonts w:ascii="Consolas" w:hAnsi="Consolas" w:cs="Consolas"/>
           <w:sz w:val="28"/>
           <w:szCs w:val="28"/>
-          <w:lang w:val="en-US"/>
         </w:rPr>
         <w:tab/>
       </w:r>
@@ -15185,7 +15036,6 @@
           <w:rFonts w:ascii="Consolas" w:hAnsi="Consolas" w:cs="Consolas"/>
           <w:sz w:val="28"/>
           <w:szCs w:val="28"/>
-          <w:lang w:val="en-US"/>
         </w:rPr>
         <w:tab/>
       </w:r>
@@ -15194,7 +15044,6 @@
           <w:rFonts w:ascii="Consolas" w:hAnsi="Consolas" w:cs="Consolas"/>
           <w:sz w:val="28"/>
           <w:szCs w:val="28"/>
-          <w:lang w:val="en-US"/>
         </w:rPr>
         <w:tab/>
       </w:r>
@@ -15203,7 +15052,6 @@
           <w:rFonts w:ascii="Consolas" w:hAnsi="Consolas" w:cs="Consolas"/>
           <w:sz w:val="28"/>
           <w:szCs w:val="28"/>
-          <w:lang w:val="en-US"/>
         </w:rPr>
         <w:tab/>
       </w:r>
@@ -15212,16 +15060,109 @@
           <w:rFonts w:ascii="Consolas" w:hAnsi="Consolas" w:cs="Consolas"/>
           <w:sz w:val="28"/>
           <w:szCs w:val="28"/>
-          <w:lang w:val="en-US"/>
         </w:rPr>
         <w:tab/>
-        <w:t xml:space="preserve">y2 = </w:t>
-      </w:r>
-      <w:r>
-        <w:rPr>
-          <w:rFonts w:ascii="Consolas" w:hAnsi="Consolas" w:cs="Consolas"/>
-          <w:sz w:val="40"/>
-          <w:szCs w:val="40"/>
+      </w:r>
+      <w:r>
+        <w:rPr>
+          <w:rFonts w:ascii="Consolas" w:hAnsi="Consolas" w:cs="Consolas"/>
+          <w:sz w:val="28"/>
+          <w:szCs w:val="28"/>
+          <w:lang w:val="en-US"/>
+        </w:rPr>
+        <w:t>y</w:t>
+      </w:r>
+      <w:r>
+        <w:rPr>
+          <w:rFonts w:ascii="Consolas" w:hAnsi="Consolas" w:cs="Consolas"/>
+          <w:sz w:val="28"/>
+          <w:szCs w:val="28"/>
+          <w:vertAlign w:val="subscript"/>
+        </w:rPr>
+        <w:t>1</w:t>
+      </w:r>
+      <w:r>
+        <w:rPr>
+          <w:rFonts w:ascii="Consolas" w:hAnsi="Consolas" w:cs="Consolas"/>
+          <w:sz w:val="28"/>
+          <w:szCs w:val="28"/>
+          <w:vertAlign w:val="subscript"/>
+          <w:lang w:val="en-US"/>
+        </w:rPr>
+        <w:t xml:space="preserve"> </w:t>
+      </w:r>
+      <w:r>
+        <w:rPr>
+          <w:rFonts w:ascii="Consolas" w:hAnsi="Consolas" w:cs="Consolas"/>
+          <w:sz w:val="28"/>
+          <w:szCs w:val="28"/>
+        </w:rPr>
+        <w:t>=</w:t>
+      </w:r>
+      <w:r>
+        <w:rPr>
+          <w:rFonts w:ascii="Consolas" w:hAnsi="Consolas" w:cs="Consolas"/>
+          <w:sz w:val="28"/>
+          <w:szCs w:val="28"/>
+          <w:lang w:val="en-US"/>
+        </w:rPr>
+        <w:t xml:space="preserve"> </w:t>
+      </w:r>
+      <w:r>
+        <w:rPr>
+          <w:rFonts w:ascii="Consolas" w:hAnsi="Consolas" w:cs="Consolas"/>
+          <w:sz w:val="28"/>
+          <w:szCs w:val="28"/>
+        </w:rPr>
+        <w:t>0</w:t>
+      </w:r>
+      <w:r>
+        <w:rPr>
+          <w:rFonts w:ascii="Consolas" w:hAnsi="Consolas" w:cs="Consolas"/>
+          <w:sz w:val="28"/>
+          <w:szCs w:val="28"/>
+        </w:rPr>
+        <w:t>;</w:t>
+      </w:r>
+      <w:r>
+        <w:rPr>
+          <w:rFonts w:ascii="Consolas" w:hAnsi="Consolas" w:cs="Consolas"/>
+          <w:sz w:val="28"/>
+          <w:szCs w:val="28"/>
+        </w:rPr>
+        <w:t xml:space="preserve"> </w:t>
+      </w:r>
+      <w:r>
+        <w:rPr>
+          <w:rFonts w:ascii="Consolas" w:hAnsi="Consolas" w:cs="Consolas"/>
+          <w:sz w:val="28"/>
+          <w:szCs w:val="28"/>
+          <w:lang w:val="en-US"/>
+        </w:rPr>
+        <w:t>y</w:t>
+      </w:r>
+      <w:r>
+        <w:rPr>
+          <w:rFonts w:ascii="Consolas" w:hAnsi="Consolas" w:cs="Consolas"/>
+          <w:sz w:val="28"/>
+          <w:szCs w:val="28"/>
+          <w:vertAlign w:val="subscript"/>
+        </w:rPr>
+        <w:t>2</w:t>
+      </w:r>
+      <w:r>
+        <w:rPr>
+          <w:rFonts w:ascii="Consolas" w:hAnsi="Consolas" w:cs="Consolas"/>
+          <w:sz w:val="28"/>
+          <w:szCs w:val="28"/>
+        </w:rPr>
+        <w:t xml:space="preserve"> = </w:t>
+      </w:r>
+      <w:r>
+        <w:rPr>
+          <w:rFonts w:ascii="Consolas" w:hAnsi="Consolas" w:cs="Consolas"/>
+          <w:sz w:val="32"/>
+          <w:szCs w:val="32"/>
         </w:rPr>
         <w:t>½</w:t>
       </w:r>
@@ -15230,15 +15171,93 @@
           <w:rFonts w:ascii="Consolas" w:hAnsi="Consolas" w:cs="Consolas"/>
           <w:sz w:val="28"/>
           <w:szCs w:val="28"/>
-          <w:lang w:val="en-US"/>
-        </w:rPr>
-        <w:t xml:space="preserve">; y4 = </w:t>
-      </w:r>
-      <w:r>
-        <w:rPr>
-          <w:rFonts w:ascii="Consolas" w:hAnsi="Consolas" w:cs="Consolas"/>
-          <w:sz w:val="40"/>
-          <w:szCs w:val="40"/>
+        </w:rPr>
+        <w:t xml:space="preserve">; </w:t>
+      </w:r>
+      <w:r>
+        <w:rPr>
+          <w:rFonts w:ascii="Consolas" w:hAnsi="Consolas" w:cs="Consolas"/>
+          <w:sz w:val="28"/>
+          <w:szCs w:val="28"/>
+          <w:lang w:val="en-US"/>
+        </w:rPr>
+        <w:t>y</w:t>
+      </w:r>
+      <w:r>
+        <w:rPr>
+          <w:rFonts w:ascii="Consolas" w:hAnsi="Consolas" w:cs="Consolas"/>
+          <w:sz w:val="28"/>
+          <w:szCs w:val="28"/>
+          <w:vertAlign w:val="subscript"/>
+        </w:rPr>
+        <w:t>3</w:t>
+      </w:r>
+      <w:r>
+        <w:rPr>
+          <w:rFonts w:ascii="Consolas" w:hAnsi="Consolas" w:cs="Consolas"/>
+          <w:sz w:val="28"/>
+          <w:szCs w:val="28"/>
+          <w:vertAlign w:val="subscript"/>
+          <w:lang w:val="en-US"/>
+        </w:rPr>
+        <w:t xml:space="preserve"> </w:t>
+      </w:r>
+      <w:r>
+        <w:rPr>
+          <w:rFonts w:ascii="Consolas" w:hAnsi="Consolas" w:cs="Consolas"/>
+          <w:sz w:val="28"/>
+          <w:szCs w:val="28"/>
+        </w:rPr>
+        <w:t>=</w:t>
+      </w:r>
+      <w:r>
+        <w:rPr>
+          <w:rFonts w:ascii="Consolas" w:hAnsi="Consolas" w:cs="Consolas"/>
+          <w:sz w:val="28"/>
+          <w:szCs w:val="28"/>
+          <w:lang w:val="en-US"/>
+        </w:rPr>
+        <w:t xml:space="preserve"> </w:t>
+      </w:r>
+      <w:r>
+        <w:rPr>
+          <w:rFonts w:ascii="Consolas" w:hAnsi="Consolas" w:cs="Consolas"/>
+          <w:sz w:val="28"/>
+          <w:szCs w:val="28"/>
+        </w:rPr>
+        <w:t xml:space="preserve">0; </w:t>
+      </w:r>
+      <w:r>
+        <w:rPr>
+          <w:rFonts w:ascii="Consolas" w:hAnsi="Consolas" w:cs="Consolas"/>
+          <w:sz w:val="28"/>
+          <w:szCs w:val="28"/>
+          <w:lang w:val="en-US"/>
+        </w:rPr>
+        <w:t>y</w:t>
+      </w:r>
+      <w:r>
+        <w:rPr>
+          <w:rFonts w:ascii="Consolas" w:hAnsi="Consolas" w:cs="Consolas"/>
+          <w:sz w:val="28"/>
+          <w:szCs w:val="28"/>
+          <w:vertAlign w:val="subscript"/>
+        </w:rPr>
+        <w:t>4</w:t>
+      </w:r>
+      <w:r>
+        <w:rPr>
+          <w:rFonts w:ascii="Consolas" w:hAnsi="Consolas" w:cs="Consolas"/>
+          <w:sz w:val="28"/>
+          <w:szCs w:val="28"/>
+        </w:rPr>
+        <w:t xml:space="preserve"> = </w:t>
+      </w:r>
+      <w:r>
+        <w:rPr>
+          <w:rFonts w:ascii="Consolas" w:hAnsi="Consolas" w:cs="Consolas"/>
+          <w:sz w:val="32"/>
+          <w:szCs w:val="32"/>
         </w:rPr>
         <w:t>½</w:t>
       </w:r>
@@ -15250,7 +15269,6 @@
           <w:rFonts w:ascii="Consolas" w:hAnsi="Consolas" w:cs="Consolas"/>
           <w:sz w:val="28"/>
           <w:szCs w:val="28"/>
-          <w:lang w:val="en-US"/>
         </w:rPr>
       </w:pPr>
       <w:r>
@@ -15258,9 +15276,52 @@
           <w:rFonts w:ascii="Consolas" w:hAnsi="Consolas" w:cs="Consolas"/>
           <w:sz w:val="28"/>
           <w:szCs w:val="28"/>
-          <w:lang w:val="en-US"/>
         </w:rPr>
         <w:t xml:space="preserve"> </w:t>
+      </w:r>
+      <w:proofErr w:type="gramStart"/>
+      <w:r>
+        <w:rPr>
+          <w:rFonts w:ascii="Consolas" w:hAnsi="Consolas" w:cs="Consolas"/>
+          <w:sz w:val="28"/>
+          <w:szCs w:val="28"/>
+          <w:lang w:val="en-US"/>
+        </w:rPr>
+        <w:t>max</w:t>
+      </w:r>
+      <w:proofErr w:type="gramEnd"/>
+      <w:r>
+        <w:rPr>
+          <w:rFonts w:ascii="Consolas" w:hAnsi="Consolas" w:cs="Consolas"/>
+          <w:sz w:val="28"/>
+          <w:szCs w:val="28"/>
+        </w:rPr>
+        <w:t xml:space="preserve"> </w:t>
+      </w:r>
+      <w:r>
+        <w:rPr>
+          <w:rFonts w:ascii="Consolas" w:hAnsi="Consolas" w:cs="Consolas"/>
+          <w:sz w:val="28"/>
+          <w:szCs w:val="28"/>
+        </w:rPr>
+        <w:t>ϕ</w:t>
+      </w:r>
+      <w:r>
+        <w:rPr>
+          <w:rFonts w:ascii="Consolas" w:hAnsi="Consolas" w:cs="Consolas"/>
+          <w:sz w:val="28"/>
+          <w:szCs w:val="28"/>
+        </w:rPr>
+        <w:t xml:space="preserve"> = -9 = </w:t>
+      </w:r>
+      <w:r>
+        <w:rPr>
+          <w:rFonts w:ascii="Consolas" w:hAnsi="Consolas" w:cs="Consolas"/>
+          <w:sz w:val="28"/>
+          <w:szCs w:val="28"/>
+          <w:lang w:val="en-US"/>
+        </w:rPr>
+        <w:t>m</w:t>
       </w:r>
       <w:bookmarkStart w:id="0" w:name="_GoBack"/>
       <w:bookmarkEnd w:id="0"/>
@@ -15271,24 +15332,32 @@
           <w:szCs w:val="28"/>
           <w:lang w:val="en-US"/>
         </w:rPr>
-        <w:t xml:space="preserve">max </w:t>
-      </w:r>
-      <w:r>
-        <w:rPr>
-          <w:rFonts w:ascii="Consolas" w:hAnsi="Consolas" w:cs="Consolas"/>
-          <w:sz w:val="28"/>
-          <w:szCs w:val="28"/>
-        </w:rPr>
-        <w:t>ϕ</w:t>
-      </w:r>
-      <w:r>
-        <w:rPr>
-          <w:rFonts w:ascii="Consolas" w:hAnsi="Consolas" w:cs="Consolas"/>
-          <w:sz w:val="28"/>
-          <w:szCs w:val="28"/>
-          <w:lang w:val="en-US"/>
-        </w:rPr>
-        <w:t xml:space="preserve"> = -9 = min(-F)</w:t>
+        <w:t>in</w:t>
+      </w:r>
+      <w:r>
+        <w:rPr>
+          <w:rFonts w:ascii="Consolas" w:hAnsi="Consolas" w:cs="Consolas"/>
+          <w:sz w:val="28"/>
+          <w:szCs w:val="28"/>
+        </w:rPr>
+        <w:t>(-</w:t>
+      </w:r>
+      <w:r>
+        <w:rPr>
+          <w:rFonts w:ascii="Consolas" w:hAnsi="Consolas" w:cs="Consolas"/>
+          <w:sz w:val="28"/>
+          <w:szCs w:val="28"/>
+          <w:lang w:val="en-US"/>
+        </w:rPr>
+        <w:t>F</w:t>
+      </w:r>
+      <w:r>
+        <w:rPr>
+          <w:rFonts w:ascii="Consolas" w:hAnsi="Consolas" w:cs="Consolas"/>
+          <w:sz w:val="28"/>
+          <w:szCs w:val="28"/>
+        </w:rPr>
+        <w:t>)</w:t>
       </w:r>
     </w:p>
     <w:sectPr>
@@ -16413,7 +16482,7 @@
 </file>
 
 <file path=customXml/itemProps1.xml><?xml version="1.0" encoding="utf-8"?>
-<ds:datastoreItem xmlns:ds="http://schemas.openxmlformats.org/officeDocument/2006/customXml" ds:itemID="{5B56CD54-FA73-40A3-85C4-9C2DFAF451D6}">
+<ds:datastoreItem xmlns:ds="http://schemas.openxmlformats.org/officeDocument/2006/customXml" ds:itemID="{70F0355C-1FA0-405F-BAAE-C5F865306C83}">
   <ds:schemaRefs>
     <ds:schemaRef ds:uri="http://schemas.openxmlformats.org/officeDocument/2006/bibliography"/>
   </ds:schemaRefs>

</xml_diff>